<commit_message>
rebuild some requests in docCreator
</commit_message>
<xml_diff>
--- a/app/files/Zayavka_OOO.docx
+++ b/app/files/Zayavka_OOO.docx
@@ -1,6 +1,6 @@
 
 <file path=word/document.xml><?xml version="1.0" encoding="utf-8"?>
-<w:document xmlns:wpc="http://schemas.microsoft.com/office/word/2010/wordprocessingCanvas" xmlns:mc="http://schemas.openxmlformats.org/markup-compatibility/2006" xmlns:o="urn:schemas-microsoft-com:office:office" xmlns:r="http://schemas.openxmlformats.org/officeDocument/2006/relationships" xmlns:m="http://schemas.openxmlformats.org/officeDocument/2006/math" xmlns:v="urn:schemas-microsoft-com:vml" xmlns:wp14="http://schemas.microsoft.com/office/word/2010/wordprocessingDrawing" xmlns:wp="http://schemas.openxmlformats.org/drawingml/2006/wordprocessingDrawing" xmlns:w10="urn:schemas-microsoft-com:office:word" xmlns:w="http://schemas.openxmlformats.org/wordprocessingml/2006/main" xmlns:w14="http://schemas.microsoft.com/office/word/2010/wordml" xmlns:wpg="http://schemas.microsoft.com/office/word/2010/wordprocessingGroup" xmlns:wpi="http://schemas.microsoft.com/office/word/2010/wordprocessingInk" xmlns:wne="http://schemas.microsoft.com/office/word/2006/wordml" xmlns:wps="http://schemas.microsoft.com/office/word/2010/wordprocessingShape" mc:Ignorable="w14 wp14">
+<w:document xmlns:wpc="http://schemas.microsoft.com/office/word/2010/wordprocessingCanvas" xmlns:mc="http://schemas.openxmlformats.org/markup-compatibility/2006" xmlns:o="urn:schemas-microsoft-com:office:office" xmlns:r="http://schemas.openxmlformats.org/officeDocument/2006/relationships" xmlns:m="http://schemas.openxmlformats.org/officeDocument/2006/math" xmlns:v="urn:schemas-microsoft-com:vml" xmlns:wp14="http://schemas.microsoft.com/office/word/2010/wordprocessingDrawing" xmlns:wp="http://schemas.openxmlformats.org/drawingml/2006/wordprocessingDrawing" xmlns:w10="urn:schemas-microsoft-com:office:word" xmlns:w="http://schemas.openxmlformats.org/wordprocessingml/2006/main" xmlns:w14="http://schemas.microsoft.com/office/word/2010/wordml" xmlns:wpg="http://schemas.microsoft.com/office/word/2010/wordprocessingGroup" xmlns:wpi="http://schemas.microsoft.com/office/word/2010/wordprocessingInk" xmlns:wne="http://schemas.microsoft.com/office/word/2006/wordml" xmlns:wps="http://schemas.microsoft.com/office/word/2010/wordprocessingShape" xmlns:a="http://schemas.openxmlformats.org/drawingml/2006/main" xmlns:pic="http://schemas.openxmlformats.org/drawingml/2006/picture" mc:Ignorable="w14 wp14">
   <w:body>
     <w:p>
       <w:pPr>
@@ -78,7 +78,7 @@
         </w:rPr>
         <w:t>ЗАЯВКА НА ПЕРЕВ</w:t>
       </w:r>
-      <w:bookmarkStart w:id="0" w:name="_GoBack"/>
+      <w:bookmarkStart w:name="_GoBack" w:id="0"/>
       <w:bookmarkEnd w:id="0"/>
       <w:r>
         <w:rPr>
@@ -222,11 +222,12 @@
             <w:tcW w:w="10773" w:type="dxa"/>
             <w:gridSpan w:val="8"/>
             <w:tcBorders>
-              <w:top w:val="single" w:sz="1" w:space="0" w:color="000000" w:themeColor="text1"/>
-              <w:left w:val="single" w:sz="1" w:space="0" w:color="000000" w:themeColor="text1"/>
-              <w:bottom w:val="single" w:sz="1" w:space="0" w:color="000000" w:themeColor="text1"/>
-              <w:right w:val="single" w:sz="1" w:space="0" w:color="000000" w:themeColor="text1"/>
-            </w:tcBorders>
+              <w:top w:val="single" w:color="000000" w:themeColor="text1" w:sz="1" w:space="0"/>
+              <w:left w:val="single" w:color="000000" w:themeColor="text1" w:sz="1" w:space="0"/>
+              <w:bottom w:val="single" w:color="000000" w:themeColor="text1" w:sz="1" w:space="0"/>
+              <w:right w:val="single" w:color="000000" w:themeColor="text1" w:sz="1" w:space="0"/>
+            </w:tcBorders>
+            <w:tcMar/>
           </w:tcPr>
           <w:p>
             <w:pPr>
@@ -272,9 +273,10 @@
           <w:tcPr>
             <w:tcW w:w="2268" w:type="dxa"/>
             <w:tcBorders>
-              <w:left w:val="single" w:sz="1" w:space="0" w:color="000000" w:themeColor="text1"/>
-              <w:bottom w:val="single" w:sz="1" w:space="0" w:color="000000" w:themeColor="text1"/>
-            </w:tcBorders>
+              <w:left w:val="single" w:color="000000" w:themeColor="text1" w:sz="1" w:space="0"/>
+              <w:bottom w:val="single" w:color="000000" w:themeColor="text1" w:sz="1" w:space="0"/>
+            </w:tcBorders>
+            <w:tcMar/>
           </w:tcPr>
           <w:p>
             <w:pPr>
@@ -301,9 +303,10 @@
             <w:tcW w:w="4253" w:type="dxa"/>
             <w:gridSpan w:val="4"/>
             <w:tcBorders>
-              <w:left w:val="single" w:sz="1" w:space="0" w:color="000000" w:themeColor="text1"/>
-              <w:bottom w:val="single" w:sz="1" w:space="0" w:color="000000" w:themeColor="text1"/>
-            </w:tcBorders>
+              <w:left w:val="single" w:color="000000" w:themeColor="text1" w:sz="1" w:space="0"/>
+              <w:bottom w:val="single" w:color="000000" w:themeColor="text1" w:sz="1" w:space="0"/>
+            </w:tcBorders>
+            <w:tcMar/>
           </w:tcPr>
           <w:p>
             <w:pPr>
@@ -348,15 +351,16 @@
             <w:tcW w:w="4252" w:type="dxa"/>
             <w:gridSpan w:val="3"/>
             <w:tcBorders>
-              <w:left w:val="single" w:sz="1" w:space="0" w:color="000000" w:themeColor="text1"/>
-              <w:bottom w:val="single" w:sz="1" w:space="0" w:color="000000" w:themeColor="text1"/>
-              <w:right w:val="single" w:sz="1" w:space="0" w:color="000000" w:themeColor="text1"/>
-            </w:tcBorders>
-          </w:tcPr>
-          <w:p>
-            <w:pPr>
-              <w:rPr>
-                <w:rFonts w:ascii="Verdana" w:eastAsia="Arial Unicode MS" w:hAnsi="Verdana"/>
+              <w:left w:val="single" w:color="000000" w:themeColor="text1" w:sz="1" w:space="0"/>
+              <w:bottom w:val="single" w:color="000000" w:themeColor="text1" w:sz="1" w:space="0"/>
+              <w:right w:val="single" w:color="000000" w:themeColor="text1" w:sz="1" w:space="0"/>
+            </w:tcBorders>
+            <w:tcMar/>
+          </w:tcPr>
+          <w:p>
+            <w:pPr>
+              <w:rPr>
+                <w:rFonts w:ascii="Verdana" w:hAnsi="Verdana" w:eastAsia="Arial Unicode MS"/>
                 <w:kern w:val="1"/>
                 <w:sz w:val="18"/>
                 <w:szCs w:val="18"/>
@@ -365,7 +369,7 @@
             </w:pPr>
             <w:r>
               <w:rPr>
-                <w:rFonts w:ascii="Verdana" w:eastAsia="Arial Unicode MS" w:hAnsi="Verdana"/>
+                <w:rFonts w:ascii="Verdana" w:hAnsi="Verdana" w:eastAsia="Arial Unicode MS"/>
                 <w:kern w:val="1"/>
                 <w:sz w:val="18"/>
                 <w:szCs w:val="18"/>
@@ -375,7 +379,7 @@
             </w:r>
             <w:r>
               <w:rPr>
-                <w:rFonts w:ascii="Verdana" w:eastAsia="Arial Unicode MS" w:hAnsi="Verdana"/>
+                <w:rFonts w:ascii="Verdana" w:hAnsi="Verdana" w:eastAsia="Arial Unicode MS"/>
                 <w:kern w:val="1"/>
                 <w:sz w:val="18"/>
                 <w:szCs w:val="18"/>
@@ -387,7 +391,7 @@
           <w:p>
             <w:pPr>
               <w:rPr>
-                <w:rFonts w:ascii="Verdana" w:eastAsia="Arial Unicode MS" w:hAnsi="Verdana"/>
+                <w:rFonts w:ascii="Verdana" w:hAnsi="Verdana" w:eastAsia="Arial Unicode MS"/>
                 <w:kern w:val="1"/>
                 <w:sz w:val="18"/>
                 <w:szCs w:val="18"/>
@@ -396,7 +400,7 @@
             </w:pPr>
             <w:r>
               <w:rPr>
-                <w:rFonts w:ascii="Verdana" w:eastAsia="Arial Unicode MS" w:hAnsi="Verdana"/>
+                <w:rFonts w:ascii="Verdana" w:hAnsi="Verdana" w:eastAsia="Arial Unicode MS"/>
                 <w:kern w:val="1"/>
                 <w:sz w:val="18"/>
                 <w:szCs w:val="18"/>
@@ -406,7 +410,7 @@
             </w:r>
             <w:r>
               <w:rPr>
-                <w:rFonts w:ascii="Verdana" w:eastAsia="Arial Unicode MS" w:hAnsi="Verdana"/>
+                <w:rFonts w:ascii="Verdana" w:hAnsi="Verdana" w:eastAsia="Arial Unicode MS"/>
                 <w:kern w:val="1"/>
                 <w:sz w:val="18"/>
                 <w:szCs w:val="18"/>
@@ -422,9 +426,10 @@
           <w:tcPr>
             <w:tcW w:w="2268" w:type="dxa"/>
             <w:tcBorders>
-              <w:left w:val="single" w:sz="1" w:space="0" w:color="000000" w:themeColor="text1"/>
-              <w:bottom w:val="single" w:sz="1" w:space="0" w:color="000000" w:themeColor="text1"/>
-            </w:tcBorders>
+              <w:left w:val="single" w:color="000000" w:themeColor="text1" w:sz="1" w:space="0"/>
+              <w:bottom w:val="single" w:color="000000" w:themeColor="text1" w:sz="1" w:space="0"/>
+            </w:tcBorders>
+            <w:tcMar/>
           </w:tcPr>
           <w:p>
             <w:pPr>
@@ -451,10 +456,11 @@
             <w:tcW w:w="8505" w:type="dxa"/>
             <w:gridSpan w:val="7"/>
             <w:tcBorders>
-              <w:left w:val="single" w:sz="1" w:space="0" w:color="000000" w:themeColor="text1"/>
-              <w:bottom w:val="single" w:sz="1" w:space="0" w:color="000000" w:themeColor="text1"/>
-              <w:right w:val="single" w:sz="1" w:space="0" w:color="000000" w:themeColor="text1"/>
-            </w:tcBorders>
+              <w:left w:val="single" w:color="000000" w:themeColor="text1" w:sz="1" w:space="0"/>
+              <w:bottom w:val="single" w:color="000000" w:themeColor="text1" w:sz="1" w:space="0"/>
+              <w:right w:val="single" w:color="000000" w:themeColor="text1" w:sz="1" w:space="0"/>
+            </w:tcBorders>
+            <w:tcMar/>
           </w:tcPr>
           <w:p>
             <w:pPr>
@@ -521,9 +527,10 @@
           <w:tcPr>
             <w:tcW w:w="2268" w:type="dxa"/>
             <w:tcBorders>
-              <w:left w:val="single" w:sz="1" w:space="0" w:color="000000" w:themeColor="text1"/>
-              <w:bottom w:val="single" w:sz="1" w:space="0" w:color="000000" w:themeColor="text1"/>
-            </w:tcBorders>
+              <w:left w:val="single" w:color="000000" w:themeColor="text1" w:sz="1" w:space="0"/>
+              <w:bottom w:val="single" w:color="000000" w:themeColor="text1" w:sz="1" w:space="0"/>
+            </w:tcBorders>
+            <w:tcMar/>
           </w:tcPr>
           <w:p>
             <w:pPr>
@@ -550,10 +557,11 @@
             <w:tcW w:w="8505" w:type="dxa"/>
             <w:gridSpan w:val="7"/>
             <w:tcBorders>
-              <w:left w:val="single" w:sz="1" w:space="0" w:color="000000" w:themeColor="text1"/>
-              <w:bottom w:val="single" w:sz="1" w:space="0" w:color="000000" w:themeColor="text1"/>
-              <w:right w:val="single" w:sz="1" w:space="0" w:color="000000" w:themeColor="text1"/>
-            </w:tcBorders>
+              <w:left w:val="single" w:color="000000" w:themeColor="text1" w:sz="1" w:space="0"/>
+              <w:bottom w:val="single" w:color="000000" w:themeColor="text1" w:sz="1" w:space="0"/>
+              <w:right w:val="single" w:color="000000" w:themeColor="text1" w:sz="1" w:space="0"/>
+            </w:tcBorders>
+            <w:tcMar/>
           </w:tcPr>
           <w:p>
             <w:pPr>
@@ -590,10 +598,11 @@
             <w:tcW w:w="10773" w:type="dxa"/>
             <w:gridSpan w:val="8"/>
             <w:tcBorders>
-              <w:left w:val="single" w:sz="1" w:space="0" w:color="000000" w:themeColor="text1"/>
-              <w:bottom w:val="single" w:sz="1" w:space="0" w:color="000000" w:themeColor="text1"/>
-              <w:right w:val="single" w:sz="1" w:space="0" w:color="000000" w:themeColor="text1"/>
-            </w:tcBorders>
+              <w:left w:val="single" w:color="000000" w:themeColor="text1" w:sz="1" w:space="0"/>
+              <w:bottom w:val="single" w:color="000000" w:themeColor="text1" w:sz="1" w:space="0"/>
+              <w:right w:val="single" w:color="000000" w:themeColor="text1" w:sz="1" w:space="0"/>
+            </w:tcBorders>
+            <w:tcMar/>
           </w:tcPr>
           <w:p>
             <w:pPr>
@@ -625,10 +634,11 @@
             <w:tcW w:w="10773" w:type="dxa"/>
             <w:gridSpan w:val="8"/>
             <w:tcBorders>
-              <w:left w:val="single" w:sz="1" w:space="0" w:color="000000" w:themeColor="text1"/>
-              <w:bottom w:val="single" w:sz="1" w:space="0" w:color="000000" w:themeColor="text1"/>
-              <w:right w:val="single" w:sz="1" w:space="0" w:color="000000" w:themeColor="text1"/>
-            </w:tcBorders>
+              <w:left w:val="single" w:color="000000" w:themeColor="text1" w:sz="1" w:space="0"/>
+              <w:bottom w:val="single" w:color="000000" w:themeColor="text1" w:sz="1" w:space="0"/>
+              <w:right w:val="single" w:color="000000" w:themeColor="text1" w:sz="1" w:space="0"/>
+            </w:tcBorders>
+            <w:tcMar/>
           </w:tcPr>
           <w:p>
             <w:pPr>
@@ -824,10 +834,11 @@
             <w:tcW w:w="10773" w:type="dxa"/>
             <w:gridSpan w:val="8"/>
             <w:tcBorders>
-              <w:left w:val="single" w:sz="1" w:space="0" w:color="000000" w:themeColor="text1"/>
-              <w:bottom w:val="single" w:sz="1" w:space="0" w:color="000000" w:themeColor="text1"/>
-              <w:right w:val="single" w:sz="1" w:space="0" w:color="000000" w:themeColor="text1"/>
-            </w:tcBorders>
+              <w:left w:val="single" w:color="000000" w:themeColor="text1" w:sz="1" w:space="0"/>
+              <w:bottom w:val="single" w:color="000000" w:themeColor="text1" w:sz="1" w:space="0"/>
+              <w:right w:val="single" w:color="000000" w:themeColor="text1" w:sz="1" w:space="0"/>
+            </w:tcBorders>
+            <w:tcMar/>
           </w:tcPr>
           <w:p>
             <w:pPr>
@@ -868,9 +879,10 @@
           <w:tcPr>
             <w:tcW w:w="2268" w:type="dxa"/>
             <w:tcBorders>
-              <w:left w:val="single" w:sz="1" w:space="0" w:color="000000" w:themeColor="text1"/>
-              <w:bottom w:val="single" w:sz="1" w:space="0" w:color="000000" w:themeColor="text1"/>
-            </w:tcBorders>
+              <w:left w:val="single" w:color="000000" w:themeColor="text1" w:sz="1" w:space="0"/>
+              <w:bottom w:val="single" w:color="000000" w:themeColor="text1" w:sz="1" w:space="0"/>
+            </w:tcBorders>
+            <w:tcMar/>
           </w:tcPr>
           <w:p>
             <w:pPr>
@@ -897,53 +909,54 @@
             <w:tcW w:w="4253" w:type="dxa"/>
             <w:gridSpan w:val="4"/>
             <w:tcBorders>
-              <w:left w:val="single" w:sz="1" w:space="0" w:color="000000" w:themeColor="text1"/>
-              <w:bottom w:val="single" w:sz="1" w:space="0" w:color="000000" w:themeColor="text1"/>
-            </w:tcBorders>
-          </w:tcPr>
+              <w:left w:val="single" w:color="000000" w:themeColor="text1" w:sz="1" w:space="0"/>
+              <w:bottom w:val="single" w:color="000000" w:themeColor="text1" w:sz="1" w:space="0"/>
+            </w:tcBorders>
+            <w:tcMar/>
+          </w:tcPr>
+          <w:p>
+            <w:pPr>
+              <w:spacing w:beforeAutospacing="on" w:after="0" w:afterAutospacing="on" w:line="240" w:lineRule="auto"/>
+              <w:rPr>
+                <w:rFonts w:ascii="Verdana" w:hAnsi="Verdana" w:eastAsia="Verdana" w:cs="Verdana"/>
+                <w:b w:val="0"/>
+                <w:bCs w:val="0"/>
+                <w:i w:val="0"/>
+                <w:iCs w:val="0"/>
+                <w:noProof w:val="0"/>
+                <w:color w:val="000000" w:themeColor="text1" w:themeTint="FF" w:themeShade="FF"/>
+                <w:sz w:val="18"/>
+                <w:szCs w:val="18"/>
+                <w:lang w:val="ru-RU"/>
+              </w:rPr>
+            </w:pPr>
+            <w:r>
+              <w:rPr>
+                <w:rFonts w:ascii="Verdana" w:hAnsi="Verdana" w:eastAsia="Verdana" w:cs="Verdana"/>
+                <w:b w:val="0"/>
+                <w:bCs w:val="0"/>
+                <w:i w:val="0"/>
+                <w:iCs w:val="0"/>
+                <w:noProof w:val="0"/>
+                <w:color w:val="000000" w:themeColor="text1" w:themeTint="FF" w:themeShade="FF"/>
+                <w:sz w:val="18"/>
+                <w:szCs w:val="18"/>
+                <w:lang w:val="ru-RU"/>
+              </w:rPr>
+              <w:t>{{Имя_клиента}}</w:t>
+            </w:r>
+          </w:p>
           <w:p>
             <w:pPr>
               <w:pStyle w:val="af"/>
               <w:rPr>
-                <w:rFonts w:ascii="Verdana" w:eastAsia="Arial Unicode MS" w:hAnsi="Verdana"/>
+                <w:rFonts w:ascii="Verdana" w:hAnsi="Verdana" w:eastAsia="Arial Unicode MS"/>
                 <w:kern w:val="1"/>
                 <w:sz w:val="18"/>
                 <w:szCs w:val="18"/>
                 <w:lang w:eastAsia="ar-SA"/>
               </w:rPr>
             </w:pPr>
-            <w:r>
-              <w:rPr>
-                <w:rFonts w:ascii="Verdana" w:eastAsia="Arial Unicode MS" w:hAnsi="Verdana"/>
-                <w:kern w:val="1"/>
-                <w:sz w:val="18"/>
-                <w:szCs w:val="18"/>
-                <w:lang w:eastAsia="ar-SA"/>
-              </w:rPr>
-              <w:t>ООО «</w:t>
-            </w:r>
-            <w:proofErr w:type="spellStart"/>
-            <w:r>
-              <w:rPr>
-                <w:rFonts w:ascii="Verdana" w:eastAsia="Arial Unicode MS" w:hAnsi="Verdana"/>
-                <w:kern w:val="1"/>
-                <w:sz w:val="18"/>
-                <w:szCs w:val="18"/>
-                <w:lang w:eastAsia="ar-SA"/>
-              </w:rPr>
-              <w:t>СибАгро</w:t>
-            </w:r>
-            <w:proofErr w:type="spellEnd"/>
-            <w:r>
-              <w:rPr>
-                <w:rFonts w:ascii="Verdana" w:eastAsia="Arial Unicode MS" w:hAnsi="Verdana"/>
-                <w:kern w:val="1"/>
-                <w:sz w:val="18"/>
-                <w:szCs w:val="18"/>
-                <w:lang w:eastAsia="ar-SA"/>
-              </w:rPr>
-              <w:t>»</w:t>
-            </w:r>
           </w:p>
         </w:tc>
         <w:tc>
@@ -951,57 +964,104 @@
             <w:tcW w:w="4252" w:type="dxa"/>
             <w:gridSpan w:val="3"/>
             <w:tcBorders>
-              <w:left w:val="single" w:sz="1" w:space="0" w:color="000000" w:themeColor="text1"/>
-              <w:bottom w:val="single" w:sz="1" w:space="0" w:color="000000" w:themeColor="text1"/>
-              <w:right w:val="single" w:sz="1" w:space="0" w:color="000000" w:themeColor="text1"/>
-            </w:tcBorders>
-          </w:tcPr>
-          <w:p>
-            <w:pPr>
-              <w:rPr>
-                <w:bCs/>
+              <w:left w:val="single" w:color="000000" w:themeColor="text1" w:sz="1" w:space="0"/>
+              <w:bottom w:val="single" w:color="000000" w:themeColor="text1" w:sz="1" w:space="0"/>
+              <w:right w:val="single" w:color="000000" w:themeColor="text1" w:sz="1" w:space="0"/>
+            </w:tcBorders>
+            <w:tcMar/>
+          </w:tcPr>
+          <w:p>
+            <w:pPr>
+              <w:spacing w:after="0" w:line="312" w:lineRule="atLeast"/>
+              <w:rPr>
+                <w:rFonts w:ascii="Times New Roman" w:hAnsi="Times New Roman" w:eastAsia="Times New Roman" w:cs="Times New Roman"/>
+                <w:b w:val="0"/>
+                <w:bCs w:val="0"/>
+                <w:i w:val="0"/>
+                <w:iCs w:val="0"/>
+                <w:noProof w:val="0"/>
+                <w:color w:val="000000" w:themeColor="text1" w:themeTint="FF" w:themeShade="FF"/>
                 <w:sz w:val="22"/>
                 <w:szCs w:val="22"/>
-              </w:rPr>
-            </w:pPr>
-            <w:r>
-              <w:rPr>
-                <w:bCs/>
+                <w:lang w:val="ru-RU"/>
+              </w:rPr>
+            </w:pPr>
+            <w:r>
+              <w:rPr>
+                <w:rFonts w:ascii="Verdana" w:hAnsi="Verdana" w:eastAsia="Verdana" w:cs="Verdana"/>
+                <w:b w:val="1"/>
+                <w:bCs w:val="1"/>
+                <w:i w:val="0"/>
+                <w:iCs w:val="0"/>
+                <w:noProof w:val="0"/>
+                <w:color w:val="000000" w:themeColor="text1" w:themeTint="FF" w:themeShade="FF"/>
+                <w:sz w:val="18"/>
+                <w:szCs w:val="18"/>
+                <w:lang w:val="ru-RU"/>
+              </w:rPr>
+              <w:t xml:space="preserve">ИНН </w:t>
+            </w:r>
+            <w:r>
+              <w:rPr>
+                <w:rFonts w:ascii="Times New Roman" w:hAnsi="Times New Roman" w:eastAsia="Times New Roman" w:cs="Times New Roman"/>
+                <w:b w:val="1"/>
+                <w:bCs w:val="1"/>
+                <w:i w:val="0"/>
+                <w:iCs w:val="0"/>
+                <w:noProof w:val="0"/>
+                <w:color w:val="000000" w:themeColor="text1" w:themeTint="FF" w:themeShade="FF"/>
                 <w:sz w:val="22"/>
                 <w:szCs w:val="22"/>
-              </w:rPr>
-              <w:t xml:space="preserve">ИНН </w:t>
-            </w:r>
-            <w:r>
-              <w:rPr>
-                <w:bCs/>
+                <w:lang w:val="ru-RU"/>
+              </w:rPr>
+              <w:t>{{ИНН}}</w:t>
+            </w:r>
+          </w:p>
+          <w:p>
+            <w:pPr>
+              <w:spacing w:after="0" w:line="312" w:lineRule="atLeast"/>
+              <w:rPr>
+                <w:rFonts w:ascii="Times New Roman" w:hAnsi="Times New Roman" w:eastAsia="Times New Roman" w:cs="Times New Roman"/>
+                <w:b w:val="0"/>
+                <w:bCs w:val="0"/>
+                <w:i w:val="0"/>
+                <w:iCs w:val="0"/>
+                <w:noProof w:val="0"/>
+                <w:color w:val="000000" w:themeColor="text1" w:themeTint="FF" w:themeShade="FF"/>
                 <w:sz w:val="22"/>
                 <w:szCs w:val="22"/>
-              </w:rPr>
-              <w:t>2222850500</w:t>
-            </w:r>
-          </w:p>
-          <w:p>
-            <w:pPr>
-              <w:rPr>
-                <w:bCs/>
-              </w:rPr>
-            </w:pPr>
-            <w:r>
-              <w:rPr>
-                <w:bCs/>
+                <w:lang w:val="ru-RU"/>
+              </w:rPr>
+            </w:pPr>
+            <w:r>
+              <w:rPr>
+                <w:rFonts w:ascii="Verdana" w:hAnsi="Verdana" w:eastAsia="Verdana" w:cs="Verdana"/>
+                <w:b w:val="1"/>
+                <w:bCs w:val="1"/>
+                <w:i w:val="0"/>
+                <w:iCs w:val="0"/>
+                <w:noProof w:val="0"/>
+                <w:color w:val="000000" w:themeColor="text1" w:themeTint="FF" w:themeShade="FF"/>
+                <w:sz w:val="18"/>
+                <w:szCs w:val="18"/>
+                <w:lang w:val="ru-RU"/>
+              </w:rPr>
+              <w:t xml:space="preserve">ОГРН </w:t>
+            </w:r>
+            <w:r>
+              <w:rPr>
+                <w:rFonts w:ascii="Times New Roman" w:hAnsi="Times New Roman" w:eastAsia="Times New Roman" w:cs="Times New Roman"/>
+                <w:b w:val="1"/>
+                <w:bCs w:val="1"/>
+                <w:i w:val="0"/>
+                <w:iCs w:val="0"/>
+                <w:noProof w:val="0"/>
+                <w:color w:val="000000" w:themeColor="text1" w:themeTint="FF" w:themeShade="FF"/>
                 <w:sz w:val="22"/>
                 <w:szCs w:val="22"/>
-              </w:rPr>
-              <w:t xml:space="preserve">КПП </w:t>
-            </w:r>
-            <w:r>
-              <w:rPr>
-                <w:bCs/>
-                <w:sz w:val="22"/>
-                <w:szCs w:val="22"/>
-              </w:rPr>
-              <w:t>222201001</w:t>
+                <w:lang w:val="ru-RU"/>
+              </w:rPr>
+              <w:t>{{КПП}}</w:t>
             </w:r>
           </w:p>
         </w:tc>
@@ -1011,9 +1071,10 @@
           <w:tcPr>
             <w:tcW w:w="2268" w:type="dxa"/>
             <w:tcBorders>
-              <w:left w:val="single" w:sz="1" w:space="0" w:color="000000" w:themeColor="text1"/>
-              <w:bottom w:val="single" w:sz="1" w:space="0" w:color="000000" w:themeColor="text1"/>
-            </w:tcBorders>
+              <w:left w:val="single" w:color="000000" w:themeColor="text1" w:sz="1" w:space="0"/>
+              <w:bottom w:val="single" w:color="000000" w:themeColor="text1" w:sz="1" w:space="0"/>
+            </w:tcBorders>
+            <w:tcMar/>
           </w:tcPr>
           <w:p>
             <w:pPr>
@@ -1040,30 +1101,75 @@
             <w:tcW w:w="8505" w:type="dxa"/>
             <w:gridSpan w:val="7"/>
             <w:tcBorders>
-              <w:left w:val="single" w:sz="1" w:space="0" w:color="000000" w:themeColor="text1"/>
-              <w:bottom w:val="single" w:sz="1" w:space="0" w:color="000000" w:themeColor="text1"/>
-              <w:right w:val="single" w:sz="1" w:space="0" w:color="000000" w:themeColor="text1"/>
-            </w:tcBorders>
+              <w:left w:val="single" w:color="000000" w:themeColor="text1" w:sz="1" w:space="0"/>
+              <w:bottom w:val="single" w:color="000000" w:themeColor="text1" w:sz="1" w:space="0"/>
+              <w:right w:val="single" w:color="000000" w:themeColor="text1" w:sz="1" w:space="0"/>
+            </w:tcBorders>
+            <w:tcMar/>
           </w:tcPr>
           <w:p>
             <w:pPr>
               <w:tabs>
                 <w:tab w:val="left" w:pos="5461"/>
               </w:tabs>
-            </w:pPr>
-            <w:r>
-              <w:t>656064, РОССИЯ, Алтайский край, Барнаул, тракт Павловский, д.227, кв</w:t>
-            </w:r>
-            <w:proofErr w:type="gramStart"/>
-            <w:r>
-              <w:t>.(</w:t>
-            </w:r>
-            <w:proofErr w:type="gramEnd"/>
-            <w:r>
-              <w:t>оф) 292</w:t>
-            </w:r>
-            <w:r>
-              <w:t xml:space="preserve"> </w:t>
+              <w:spacing w:after="0" w:line="240" w:lineRule="auto"/>
+              <w:rPr>
+                <w:rFonts w:ascii="Calibri" w:hAnsi="Calibri" w:eastAsia="Calibri" w:cs="Calibri"/>
+                <w:b w:val="0"/>
+                <w:bCs w:val="0"/>
+                <w:i w:val="0"/>
+                <w:iCs w:val="0"/>
+                <w:noProof w:val="0"/>
+                <w:color w:val="000000" w:themeColor="text1" w:themeTint="FF" w:themeShade="FF"/>
+                <w:sz w:val="22"/>
+                <w:szCs w:val="22"/>
+                <w:lang w:val="ru-RU"/>
+              </w:rPr>
+            </w:pPr>
+            <w:r>
+              <w:rPr>
+                <w:rFonts w:ascii="Calibri" w:hAnsi="Calibri" w:eastAsia="Calibri" w:cs="Calibri"/>
+                <w:b w:val="0"/>
+                <w:bCs w:val="0"/>
+                <w:i w:val="0"/>
+                <w:iCs w:val="0"/>
+                <w:noProof w:val="0"/>
+                <w:color w:val="000000" w:themeColor="text1" w:themeTint="FF" w:themeShade="FF"/>
+                <w:sz w:val="22"/>
+                <w:szCs w:val="22"/>
+                <w:lang w:val="ru-RU"/>
+              </w:rPr>
+              <w:t>{{</w:t>
+            </w:r>
+            <w:r>
+              <w:rPr>
+                <w:rFonts w:ascii="Calibri" w:hAnsi="Calibri" w:eastAsia="Calibri" w:cs="Calibri"/>
+                <w:b w:val="0"/>
+                <w:bCs w:val="0"/>
+                <w:i w:val="0"/>
+                <w:iCs w:val="0"/>
+                <w:noProof w:val="0"/>
+                <w:color w:val="000000" w:themeColor="text1" w:themeTint="FF" w:themeShade="FF"/>
+                <w:sz w:val="22"/>
+                <w:szCs w:val="22"/>
+                <w:lang w:val="ru-RU"/>
+              </w:rPr>
+              <w:t>Юр_адрес</w:t>
+            </w:r>
+            <w:r>
+              <w:rPr>
+                <w:rFonts w:ascii="Calibri" w:hAnsi="Calibri" w:eastAsia="Calibri" w:cs="Calibri"/>
+                <w:b w:val="0"/>
+                <w:bCs w:val="0"/>
+                <w:i w:val="0"/>
+                <w:iCs w:val="0"/>
+                <w:noProof w:val="0"/>
+                <w:color w:val="000000" w:themeColor="text1" w:themeTint="FF" w:themeShade="FF"/>
+                <w:sz w:val="22"/>
+                <w:szCs w:val="22"/>
+                <w:lang w:val="ru-RU"/>
+              </w:rPr>
+              <w:t>}}</w:t>
             </w:r>
           </w:p>
         </w:tc>
@@ -1076,8 +1182,9 @@
           <w:tcPr>
             <w:tcW w:w="2268" w:type="dxa"/>
             <w:tcBorders>
-              <w:left w:val="single" w:sz="1" w:space="0" w:color="000000" w:themeColor="text1"/>
-            </w:tcBorders>
+              <w:left w:val="single" w:color="000000" w:themeColor="text1" w:sz="1" w:space="0"/>
+            </w:tcBorders>
+            <w:tcMar/>
           </w:tcPr>
           <w:p>
             <w:pPr>
@@ -1104,10 +1211,11 @@
             <w:tcW w:w="2552" w:type="dxa"/>
             <w:gridSpan w:val="3"/>
             <w:tcBorders>
-              <w:left w:val="single" w:sz="1" w:space="0" w:color="000000" w:themeColor="text1"/>
-              <w:bottom w:val="single" w:sz="1" w:space="0" w:color="000000" w:themeColor="text1"/>
-              <w:right w:val="single" w:sz="1" w:space="0" w:color="000000" w:themeColor="text1"/>
-            </w:tcBorders>
+              <w:left w:val="single" w:color="000000" w:themeColor="text1" w:sz="1" w:space="0"/>
+              <w:bottom w:val="single" w:color="000000" w:themeColor="text1" w:sz="1" w:space="0"/>
+              <w:right w:val="single" w:color="000000" w:themeColor="text1" w:sz="1" w:space="0"/>
+            </w:tcBorders>
+            <w:tcMar/>
           </w:tcPr>
           <w:p>
             <w:pPr>
@@ -1136,10 +1244,11 @@
             <w:tcW w:w="2693" w:type="dxa"/>
             <w:gridSpan w:val="2"/>
             <w:tcBorders>
-              <w:left w:val="single" w:sz="1" w:space="0" w:color="000000" w:themeColor="text1"/>
-              <w:bottom w:val="single" w:sz="1" w:space="0" w:color="000000" w:themeColor="text1"/>
-              <w:right w:val="single" w:sz="1" w:space="0" w:color="000000" w:themeColor="text1"/>
-            </w:tcBorders>
+              <w:left w:val="single" w:color="000000" w:themeColor="text1" w:sz="1" w:space="0"/>
+              <w:bottom w:val="single" w:color="000000" w:themeColor="text1" w:sz="1" w:space="0"/>
+              <w:right w:val="single" w:color="000000" w:themeColor="text1" w:sz="1" w:space="0"/>
+            </w:tcBorders>
+            <w:tcMar/>
           </w:tcPr>
           <w:p>
             <w:pPr>
@@ -1168,10 +1277,11 @@
             <w:tcW w:w="3260" w:type="dxa"/>
             <w:gridSpan w:val="2"/>
             <w:tcBorders>
-              <w:left w:val="single" w:sz="1" w:space="0" w:color="000000" w:themeColor="text1"/>
-              <w:bottom w:val="single" w:sz="1" w:space="0" w:color="000000" w:themeColor="text1"/>
-              <w:right w:val="single" w:sz="1" w:space="0" w:color="000000" w:themeColor="text1"/>
-            </w:tcBorders>
+              <w:left w:val="single" w:color="000000" w:themeColor="text1" w:sz="1" w:space="0"/>
+              <w:bottom w:val="single" w:color="000000" w:themeColor="text1" w:sz="1" w:space="0"/>
+              <w:right w:val="single" w:color="000000" w:themeColor="text1" w:sz="1" w:space="0"/>
+            </w:tcBorders>
+            <w:tcMar/>
           </w:tcPr>
           <w:p>
             <w:pPr>
@@ -1204,9 +1314,10 @@
           <w:tcPr>
             <w:tcW w:w="2268" w:type="dxa"/>
             <w:tcBorders>
-              <w:left w:val="single" w:sz="1" w:space="0" w:color="000000" w:themeColor="text1"/>
-              <w:bottom w:val="single" w:sz="4" w:space="0" w:color="auto"/>
-            </w:tcBorders>
+              <w:left w:val="single" w:color="000000" w:themeColor="text1" w:sz="1" w:space="0"/>
+              <w:bottom w:val="single" w:color="auto" w:sz="4" w:space="0"/>
+            </w:tcBorders>
+            <w:tcMar/>
           </w:tcPr>
           <w:p>
             <w:pPr>
@@ -1225,16 +1336,17 @@
             <w:tcW w:w="2552" w:type="dxa"/>
             <w:gridSpan w:val="3"/>
             <w:tcBorders>
-              <w:left w:val="single" w:sz="1" w:space="0" w:color="000000" w:themeColor="text1"/>
-              <w:bottom w:val="single" w:sz="1" w:space="0" w:color="000000" w:themeColor="text1"/>
-              <w:right w:val="single" w:sz="1" w:space="0" w:color="000000" w:themeColor="text1"/>
-            </w:tcBorders>
+              <w:left w:val="single" w:color="000000" w:themeColor="text1" w:sz="1" w:space="0"/>
+              <w:bottom w:val="single" w:color="000000" w:themeColor="text1" w:sz="1" w:space="0"/>
+              <w:right w:val="single" w:color="000000" w:themeColor="text1" w:sz="1" w:space="0"/>
+            </w:tcBorders>
+            <w:tcMar/>
           </w:tcPr>
           <w:p>
             <w:pPr>
               <w:pStyle w:val="af"/>
               <w:rPr>
-                <w:rFonts w:ascii="Verdana" w:eastAsia="Arial Unicode MS" w:hAnsi="Verdana"/>
+                <w:rFonts w:ascii="Verdana" w:hAnsi="Verdana" w:eastAsia="Arial Unicode MS"/>
                 <w:kern w:val="1"/>
                 <w:sz w:val="18"/>
                 <w:szCs w:val="18"/>
@@ -1243,7 +1355,7 @@
             </w:pPr>
             <w:r>
               <w:rPr>
-                <w:rFonts w:ascii="Verdana" w:eastAsia="Arial Unicode MS" w:hAnsi="Verdana"/>
+                <w:rFonts w:ascii="Verdana" w:hAnsi="Verdana" w:eastAsia="Arial Unicode MS"/>
                 <w:sz w:val="18"/>
                 <w:szCs w:val="18"/>
                 <w:lang w:eastAsia="ar-SA"/>
@@ -1253,7 +1365,7 @@
             <w:proofErr w:type="spellStart"/>
             <w:r>
               <w:rPr>
-                <w:rFonts w:ascii="Verdana" w:eastAsia="Arial Unicode MS" w:hAnsi="Verdana"/>
+                <w:rFonts w:ascii="Verdana" w:hAnsi="Verdana" w:eastAsia="Arial Unicode MS"/>
                 <w:sz w:val="18"/>
                 <w:szCs w:val="18"/>
                 <w:lang w:eastAsia="ar-SA"/>
@@ -1263,7 +1375,7 @@
             <w:proofErr w:type="spellEnd"/>
             <w:r>
               <w:rPr>
-                <w:rFonts w:ascii="Verdana" w:eastAsia="Arial Unicode MS" w:hAnsi="Verdana"/>
+                <w:rFonts w:ascii="Verdana" w:hAnsi="Verdana" w:eastAsia="Arial Unicode MS"/>
                 <w:sz w:val="18"/>
                 <w:szCs w:val="18"/>
                 <w:lang w:eastAsia="ar-SA"/>
@@ -1277,10 +1389,11 @@
             <w:tcW w:w="2693" w:type="dxa"/>
             <w:gridSpan w:val="2"/>
             <w:tcBorders>
-              <w:left w:val="single" w:sz="1" w:space="0" w:color="000000" w:themeColor="text1"/>
-              <w:bottom w:val="single" w:sz="1" w:space="0" w:color="000000" w:themeColor="text1"/>
-              <w:right w:val="single" w:sz="1" w:space="0" w:color="000000" w:themeColor="text1"/>
-            </w:tcBorders>
+              <w:left w:val="single" w:color="000000" w:themeColor="text1" w:sz="1" w:space="0"/>
+              <w:bottom w:val="single" w:color="000000" w:themeColor="text1" w:sz="1" w:space="0"/>
+              <w:right w:val="single" w:color="000000" w:themeColor="text1" w:sz="1" w:space="0"/>
+            </w:tcBorders>
+            <w:tcMar/>
           </w:tcPr>
           <w:p>
             <w:pPr>
@@ -1307,10 +1420,11 @@
             <w:tcW w:w="3260" w:type="dxa"/>
             <w:gridSpan w:val="2"/>
             <w:tcBorders>
-              <w:left w:val="single" w:sz="1" w:space="0" w:color="000000" w:themeColor="text1"/>
-              <w:bottom w:val="single" w:sz="1" w:space="0" w:color="000000" w:themeColor="text1"/>
-              <w:right w:val="single" w:sz="1" w:space="0" w:color="000000" w:themeColor="text1"/>
-            </w:tcBorders>
+              <w:left w:val="single" w:color="000000" w:themeColor="text1" w:sz="1" w:space="0"/>
+              <w:bottom w:val="single" w:color="000000" w:themeColor="text1" w:sz="1" w:space="0"/>
+              <w:right w:val="single" w:color="000000" w:themeColor="text1" w:sz="1" w:space="0"/>
+            </w:tcBorders>
+            <w:tcMar/>
           </w:tcPr>
           <w:p>
             <w:pPr>
@@ -1318,7 +1432,7 @@
             </w:pPr>
             <w:r>
               <w:rPr>
-                <w:rFonts w:ascii="Verdana" w:eastAsia="Arial Unicode MS" w:hAnsi="Verdana"/>
+                <w:rFonts w:ascii="Verdana" w:hAnsi="Verdana" w:eastAsia="Arial Unicode MS"/>
                 <w:sz w:val="18"/>
                 <w:szCs w:val="18"/>
                 <w:lang w:eastAsia="ar-SA"/>
@@ -1328,7 +1442,7 @@
             <w:proofErr w:type="spellStart"/>
             <w:r>
               <w:rPr>
-                <w:rFonts w:ascii="Verdana" w:eastAsia="Arial Unicode MS" w:hAnsi="Verdana"/>
+                <w:rFonts w:ascii="Verdana" w:hAnsi="Verdana" w:eastAsia="Arial Unicode MS"/>
                 <w:sz w:val="18"/>
                 <w:szCs w:val="18"/>
                 <w:lang w:eastAsia="ar-SA"/>
@@ -1338,7 +1452,7 @@
             <w:proofErr w:type="spellEnd"/>
             <w:r>
               <w:rPr>
-                <w:rFonts w:ascii="Verdana" w:eastAsia="Arial Unicode MS" w:hAnsi="Verdana"/>
+                <w:rFonts w:ascii="Verdana" w:hAnsi="Verdana" w:eastAsia="Arial Unicode MS"/>
                 <w:sz w:val="18"/>
                 <w:szCs w:val="18"/>
                 <w:lang w:eastAsia="ar-SA"/>
@@ -1350,7 +1464,7 @@
             <w:pPr>
               <w:pStyle w:val="af"/>
               <w:rPr>
-                <w:rFonts w:ascii="Verdana" w:eastAsia="Arial Unicode MS" w:hAnsi="Verdana"/>
+                <w:rFonts w:ascii="Verdana" w:hAnsi="Verdana" w:eastAsia="Arial Unicode MS"/>
                 <w:kern w:val="1"/>
                 <w:sz w:val="18"/>
                 <w:szCs w:val="18"/>
@@ -1365,11 +1479,12 @@
           <w:tcPr>
             <w:tcW w:w="2268" w:type="dxa"/>
             <w:tcBorders>
-              <w:top w:val="single" w:sz="4" w:space="0" w:color="auto"/>
-              <w:left w:val="single" w:sz="4" w:space="0" w:color="auto"/>
-              <w:bottom w:val="single" w:sz="4" w:space="0" w:color="auto"/>
-              <w:right w:val="single" w:sz="4" w:space="0" w:color="auto"/>
-            </w:tcBorders>
+              <w:top w:val="single" w:color="auto" w:sz="4" w:space="0"/>
+              <w:left w:val="single" w:color="auto" w:sz="4" w:space="0"/>
+              <w:bottom w:val="single" w:color="auto" w:sz="4" w:space="0"/>
+              <w:right w:val="single" w:color="auto" w:sz="4" w:space="0"/>
+            </w:tcBorders>
+            <w:tcMar/>
           </w:tcPr>
           <w:p>
             <w:pPr>
@@ -1396,10 +1511,11 @@
             <w:tcW w:w="8505" w:type="dxa"/>
             <w:gridSpan w:val="7"/>
             <w:tcBorders>
-              <w:left w:val="single" w:sz="4" w:space="0" w:color="auto"/>
-              <w:bottom w:val="single" w:sz="1" w:space="0" w:color="000000" w:themeColor="text1"/>
-              <w:right w:val="single" w:sz="1" w:space="0" w:color="000000" w:themeColor="text1"/>
-            </w:tcBorders>
+              <w:left w:val="single" w:color="auto" w:sz="4" w:space="0"/>
+              <w:bottom w:val="single" w:color="000000" w:themeColor="text1" w:sz="1" w:space="0"/>
+              <w:right w:val="single" w:color="000000" w:themeColor="text1" w:sz="1" w:space="0"/>
+            </w:tcBorders>
+            <w:tcMar/>
           </w:tcPr>
           <w:p>
             <w:pPr>
@@ -1452,10 +1568,11 @@
           <w:tcPr>
             <w:tcW w:w="2268" w:type="dxa"/>
             <w:tcBorders>
-              <w:top w:val="single" w:sz="4" w:space="0" w:color="auto"/>
-              <w:left w:val="single" w:sz="1" w:space="0" w:color="000000" w:themeColor="text1"/>
-              <w:bottom w:val="single" w:sz="1" w:space="0" w:color="000000" w:themeColor="text1"/>
-            </w:tcBorders>
+              <w:top w:val="single" w:color="auto" w:sz="4" w:space="0"/>
+              <w:left w:val="single" w:color="000000" w:themeColor="text1" w:sz="1" w:space="0"/>
+              <w:bottom w:val="single" w:color="000000" w:themeColor="text1" w:sz="1" w:space="0"/>
+            </w:tcBorders>
+            <w:tcMar/>
           </w:tcPr>
           <w:p>
             <w:pPr>
@@ -1518,10 +1635,11 @@
             <w:tcW w:w="8505" w:type="dxa"/>
             <w:gridSpan w:val="7"/>
             <w:tcBorders>
-              <w:left w:val="single" w:sz="1" w:space="0" w:color="000000" w:themeColor="text1"/>
-              <w:bottom w:val="single" w:sz="1" w:space="0" w:color="000000" w:themeColor="text1"/>
-              <w:right w:val="single" w:sz="1" w:space="0" w:color="000000" w:themeColor="text1"/>
-            </w:tcBorders>
+              <w:left w:val="single" w:color="000000" w:themeColor="text1" w:sz="1" w:space="0"/>
+              <w:bottom w:val="single" w:color="000000" w:themeColor="text1" w:sz="1" w:space="0"/>
+              <w:right w:val="single" w:color="000000" w:themeColor="text1" w:sz="1" w:space="0"/>
+            </w:tcBorders>
+            <w:tcMar/>
           </w:tcPr>
           <w:p>
             <w:pPr>
@@ -1571,9 +1689,10 @@
             <w:tcW w:w="4536" w:type="dxa"/>
             <w:gridSpan w:val="3"/>
             <w:tcBorders>
-              <w:left w:val="single" w:sz="1" w:space="0" w:color="000000" w:themeColor="text1"/>
-              <w:bottom w:val="single" w:sz="1" w:space="0" w:color="000000" w:themeColor="text1"/>
-            </w:tcBorders>
+              <w:left w:val="single" w:color="000000" w:themeColor="text1" w:sz="1" w:space="0"/>
+              <w:bottom w:val="single" w:color="000000" w:themeColor="text1" w:sz="1" w:space="0"/>
+            </w:tcBorders>
+            <w:tcMar/>
           </w:tcPr>
           <w:p>
             <w:pPr>
@@ -1620,10 +1739,11 @@
             <w:tcW w:w="6237" w:type="dxa"/>
             <w:gridSpan w:val="5"/>
             <w:tcBorders>
-              <w:left w:val="single" w:sz="1" w:space="0" w:color="000000" w:themeColor="text1"/>
-              <w:bottom w:val="single" w:sz="1" w:space="0" w:color="000000" w:themeColor="text1"/>
-              <w:right w:val="single" w:sz="1" w:space="0" w:color="000000" w:themeColor="text1"/>
-            </w:tcBorders>
+              <w:left w:val="single" w:color="000000" w:themeColor="text1" w:sz="1" w:space="0"/>
+              <w:bottom w:val="single" w:color="000000" w:themeColor="text1" w:sz="1" w:space="0"/>
+              <w:right w:val="single" w:color="000000" w:themeColor="text1" w:sz="1" w:space="0"/>
+            </w:tcBorders>
+            <w:tcMar/>
           </w:tcPr>
           <w:p>
             <w:pPr>
@@ -1678,9 +1798,10 @@
             <w:tcW w:w="4536" w:type="dxa"/>
             <w:gridSpan w:val="3"/>
             <w:tcBorders>
-              <w:left w:val="single" w:sz="1" w:space="0" w:color="000000" w:themeColor="text1"/>
-              <w:bottom w:val="single" w:sz="1" w:space="0" w:color="000000" w:themeColor="text1"/>
-            </w:tcBorders>
+              <w:left w:val="single" w:color="000000" w:themeColor="text1" w:sz="1" w:space="0"/>
+              <w:bottom w:val="single" w:color="000000" w:themeColor="text1" w:sz="1" w:space="0"/>
+            </w:tcBorders>
+            <w:tcMar/>
           </w:tcPr>
           <w:p>
             <w:pPr>
@@ -1707,10 +1828,11 @@
             <w:tcW w:w="6237" w:type="dxa"/>
             <w:gridSpan w:val="5"/>
             <w:tcBorders>
-              <w:left w:val="single" w:sz="1" w:space="0" w:color="000000" w:themeColor="text1"/>
-              <w:bottom w:val="single" w:sz="1" w:space="0" w:color="000000" w:themeColor="text1"/>
-              <w:right w:val="single" w:sz="1" w:space="0" w:color="000000" w:themeColor="text1"/>
-            </w:tcBorders>
+              <w:left w:val="single" w:color="000000" w:themeColor="text1" w:sz="1" w:space="0"/>
+              <w:bottom w:val="single" w:color="000000" w:themeColor="text1" w:sz="1" w:space="0"/>
+              <w:right w:val="single" w:color="000000" w:themeColor="text1" w:sz="1" w:space="0"/>
+            </w:tcBorders>
+            <w:tcMar/>
           </w:tcPr>
           <w:p>
             <w:pPr>
@@ -1757,9 +1879,10 @@
             <w:tcW w:w="4536" w:type="dxa"/>
             <w:gridSpan w:val="3"/>
             <w:tcBorders>
-              <w:left w:val="single" w:sz="1" w:space="0" w:color="000000" w:themeColor="text1"/>
-              <w:bottom w:val="single" w:sz="1" w:space="0" w:color="000000" w:themeColor="text1"/>
-            </w:tcBorders>
+              <w:left w:val="single" w:color="000000" w:themeColor="text1" w:sz="1" w:space="0"/>
+              <w:bottom w:val="single" w:color="000000" w:themeColor="text1" w:sz="1" w:space="0"/>
+            </w:tcBorders>
+            <w:tcMar/>
           </w:tcPr>
           <w:p>
             <w:pPr>
@@ -1786,10 +1909,11 @@
             <w:tcW w:w="6237" w:type="dxa"/>
             <w:gridSpan w:val="5"/>
             <w:tcBorders>
-              <w:left w:val="single" w:sz="1" w:space="0" w:color="000000" w:themeColor="text1"/>
-              <w:bottom w:val="single" w:sz="1" w:space="0" w:color="000000" w:themeColor="text1"/>
-              <w:right w:val="single" w:sz="1" w:space="0" w:color="000000" w:themeColor="text1"/>
-            </w:tcBorders>
+              <w:left w:val="single" w:color="000000" w:themeColor="text1" w:sz="1" w:space="0"/>
+              <w:bottom w:val="single" w:color="000000" w:themeColor="text1" w:sz="1" w:space="0"/>
+              <w:right w:val="single" w:color="000000" w:themeColor="text1" w:sz="1" w:space="0"/>
+            </w:tcBorders>
+            <w:tcMar/>
           </w:tcPr>
           <w:p>
             <w:pPr>
@@ -1839,9 +1963,10 @@
             <w:tcW w:w="4536" w:type="dxa"/>
             <w:gridSpan w:val="3"/>
             <w:tcBorders>
-              <w:left w:val="single" w:sz="1" w:space="0" w:color="000000" w:themeColor="text1"/>
-              <w:bottom w:val="single" w:sz="1" w:space="0" w:color="000000" w:themeColor="text1"/>
-            </w:tcBorders>
+              <w:left w:val="single" w:color="000000" w:themeColor="text1" w:sz="1" w:space="0"/>
+              <w:bottom w:val="single" w:color="000000" w:themeColor="text1" w:sz="1" w:space="0"/>
+            </w:tcBorders>
+            <w:tcMar/>
           </w:tcPr>
           <w:p>
             <w:pPr>
@@ -1868,10 +1993,11 @@
             <w:tcW w:w="6237" w:type="dxa"/>
             <w:gridSpan w:val="5"/>
             <w:tcBorders>
-              <w:left w:val="single" w:sz="1" w:space="0" w:color="000000" w:themeColor="text1"/>
-              <w:bottom w:val="single" w:sz="1" w:space="0" w:color="000000" w:themeColor="text1"/>
-              <w:right w:val="single" w:sz="1" w:space="0" w:color="000000" w:themeColor="text1"/>
-            </w:tcBorders>
+              <w:left w:val="single" w:color="000000" w:themeColor="text1" w:sz="1" w:space="0"/>
+              <w:bottom w:val="single" w:color="000000" w:themeColor="text1" w:sz="1" w:space="0"/>
+              <w:right w:val="single" w:color="000000" w:themeColor="text1" w:sz="1" w:space="0"/>
+            </w:tcBorders>
+            <w:tcMar/>
           </w:tcPr>
           <w:p>
             <w:pPr>
@@ -1903,10 +2029,11 @@
             <w:tcW w:w="10773" w:type="dxa"/>
             <w:gridSpan w:val="8"/>
             <w:tcBorders>
-              <w:left w:val="single" w:sz="1" w:space="0" w:color="000000" w:themeColor="text1"/>
-              <w:bottom w:val="single" w:sz="1" w:space="0" w:color="000000" w:themeColor="text1"/>
-              <w:right w:val="single" w:sz="1" w:space="0" w:color="000000" w:themeColor="text1"/>
-            </w:tcBorders>
+              <w:left w:val="single" w:color="000000" w:themeColor="text1" w:sz="1" w:space="0"/>
+              <w:bottom w:val="single" w:color="000000" w:themeColor="text1" w:sz="1" w:space="0"/>
+              <w:right w:val="single" w:color="000000" w:themeColor="text1" w:sz="1" w:space="0"/>
+            </w:tcBorders>
+            <w:tcMar/>
           </w:tcPr>
           <w:p>
             <w:pPr>
@@ -1940,9 +2067,10 @@
             <w:tcW w:w="3402" w:type="dxa"/>
             <w:gridSpan w:val="2"/>
             <w:tcBorders>
-              <w:left w:val="single" w:sz="1" w:space="0" w:color="000000" w:themeColor="text1"/>
-              <w:bottom w:val="single" w:sz="1" w:space="0" w:color="000000" w:themeColor="text1"/>
-            </w:tcBorders>
+              <w:left w:val="single" w:color="000000" w:themeColor="text1" w:sz="1" w:space="0"/>
+              <w:bottom w:val="single" w:color="000000" w:themeColor="text1" w:sz="1" w:space="0"/>
+            </w:tcBorders>
+            <w:tcMar/>
           </w:tcPr>
           <w:p>
             <w:pPr>
@@ -1969,9 +2097,10 @@
             <w:tcW w:w="1418" w:type="dxa"/>
             <w:gridSpan w:val="2"/>
             <w:tcBorders>
-              <w:left w:val="single" w:sz="1" w:space="0" w:color="000000" w:themeColor="text1"/>
-              <w:bottom w:val="single" w:sz="1" w:space="0" w:color="000000" w:themeColor="text1"/>
-            </w:tcBorders>
+              <w:left w:val="single" w:color="000000" w:themeColor="text1" w:sz="1" w:space="0"/>
+              <w:bottom w:val="single" w:color="000000" w:themeColor="text1" w:sz="1" w:space="0"/>
+            </w:tcBorders>
+            <w:tcMar/>
           </w:tcPr>
           <w:p>
             <w:pPr>
@@ -1997,9 +2126,10 @@
           <w:tcPr>
             <w:tcW w:w="1701" w:type="dxa"/>
             <w:tcBorders>
-              <w:left w:val="single" w:sz="1" w:space="0" w:color="000000" w:themeColor="text1"/>
-              <w:bottom w:val="single" w:sz="1" w:space="0" w:color="000000" w:themeColor="text1"/>
-            </w:tcBorders>
+              <w:left w:val="single" w:color="000000" w:themeColor="text1" w:sz="1" w:space="0"/>
+              <w:bottom w:val="single" w:color="000000" w:themeColor="text1" w:sz="1" w:space="0"/>
+            </w:tcBorders>
+            <w:tcMar/>
           </w:tcPr>
           <w:p>
             <w:pPr>
@@ -2026,9 +2156,10 @@
             <w:tcW w:w="1843" w:type="dxa"/>
             <w:gridSpan w:val="2"/>
             <w:tcBorders>
-              <w:left w:val="single" w:sz="1" w:space="0" w:color="000000" w:themeColor="text1"/>
-              <w:bottom w:val="single" w:sz="1" w:space="0" w:color="000000" w:themeColor="text1"/>
-            </w:tcBorders>
+              <w:left w:val="single" w:color="000000" w:themeColor="text1" w:sz="1" w:space="0"/>
+              <w:bottom w:val="single" w:color="000000" w:themeColor="text1" w:sz="1" w:space="0"/>
+            </w:tcBorders>
+            <w:tcMar/>
           </w:tcPr>
           <w:p>
             <w:pPr>
@@ -2054,10 +2185,11 @@
           <w:tcPr>
             <w:tcW w:w="2409" w:type="dxa"/>
             <w:tcBorders>
-              <w:left w:val="single" w:sz="1" w:space="0" w:color="000000" w:themeColor="text1"/>
-              <w:bottom w:val="single" w:sz="1" w:space="0" w:color="000000" w:themeColor="text1"/>
-              <w:right w:val="single" w:sz="1" w:space="0" w:color="000000" w:themeColor="text1"/>
-            </w:tcBorders>
+              <w:left w:val="single" w:color="000000" w:themeColor="text1" w:sz="1" w:space="0"/>
+              <w:bottom w:val="single" w:color="000000" w:themeColor="text1" w:sz="1" w:space="0"/>
+              <w:right w:val="single" w:color="000000" w:themeColor="text1" w:sz="1" w:space="0"/>
+            </w:tcBorders>
+            <w:tcMar/>
           </w:tcPr>
           <w:p>
             <w:pPr>
@@ -2065,7 +2197,7 @@
               <w:autoSpaceDN w:val="0"/>
               <w:adjustRightInd w:val="0"/>
               <w:rPr>
-                <w:rFonts w:ascii="Verdana" w:eastAsia="Arial Unicode MS" w:hAnsi="Verdana"/>
+                <w:rFonts w:ascii="Verdana" w:hAnsi="Verdana" w:eastAsia="Arial Unicode MS"/>
                 <w:b/>
                 <w:kern w:val="1"/>
                 <w:sz w:val="18"/>
@@ -2075,7 +2207,7 @@
             </w:pPr>
             <w:r>
               <w:rPr>
-                <w:rFonts w:ascii="Verdana" w:eastAsia="Arial Unicode MS" w:hAnsi="Verdana"/>
+                <w:rFonts w:ascii="Verdana" w:hAnsi="Verdana" w:eastAsia="Arial Unicode MS"/>
                 <w:kern w:val="1"/>
                 <w:sz w:val="18"/>
                 <w:szCs w:val="18"/>
@@ -2095,9 +2227,10 @@
             <w:tcW w:w="3402" w:type="dxa"/>
             <w:gridSpan w:val="2"/>
             <w:tcBorders>
-              <w:left w:val="single" w:sz="1" w:space="0" w:color="000000" w:themeColor="text1"/>
-              <w:bottom w:val="single" w:sz="1" w:space="0" w:color="000000" w:themeColor="text1"/>
-            </w:tcBorders>
+              <w:left w:val="single" w:color="000000" w:themeColor="text1" w:sz="1" w:space="0"/>
+              <w:bottom w:val="single" w:color="000000" w:themeColor="text1" w:sz="1" w:space="0"/>
+            </w:tcBorders>
+            <w:tcMar/>
           </w:tcPr>
           <w:p>
             <w:pPr>
@@ -2124,9 +2257,10 @@
             <w:tcW w:w="1418" w:type="dxa"/>
             <w:gridSpan w:val="2"/>
             <w:tcBorders>
-              <w:left w:val="single" w:sz="1" w:space="0" w:color="000000" w:themeColor="text1"/>
-              <w:bottom w:val="single" w:sz="1" w:space="0" w:color="000000" w:themeColor="text1"/>
-            </w:tcBorders>
+              <w:left w:val="single" w:color="000000" w:themeColor="text1" w:sz="1" w:space="0"/>
+              <w:bottom w:val="single" w:color="000000" w:themeColor="text1" w:sz="1" w:space="0"/>
+            </w:tcBorders>
+            <w:tcMar/>
           </w:tcPr>
           <w:p>
             <w:pPr>
@@ -2170,9 +2304,10 @@
           <w:tcPr>
             <w:tcW w:w="1701" w:type="dxa"/>
             <w:tcBorders>
-              <w:left w:val="single" w:sz="1" w:space="0" w:color="000000" w:themeColor="text1"/>
-              <w:bottom w:val="single" w:sz="1" w:space="0" w:color="000000" w:themeColor="text1"/>
-            </w:tcBorders>
+              <w:left w:val="single" w:color="000000" w:themeColor="text1" w:sz="1" w:space="0"/>
+              <w:bottom w:val="single" w:color="000000" w:themeColor="text1" w:sz="1" w:space="0"/>
+            </w:tcBorders>
+            <w:tcMar/>
           </w:tcPr>
           <w:p>
             <w:pPr>
@@ -2217,9 +2352,10 @@
             <w:tcW w:w="1843" w:type="dxa"/>
             <w:gridSpan w:val="2"/>
             <w:tcBorders>
-              <w:left w:val="single" w:sz="1" w:space="0" w:color="000000" w:themeColor="text1"/>
-              <w:bottom w:val="single" w:sz="1" w:space="0" w:color="000000" w:themeColor="text1"/>
-            </w:tcBorders>
+              <w:left w:val="single" w:color="000000" w:themeColor="text1" w:sz="1" w:space="0"/>
+              <w:bottom w:val="single" w:color="000000" w:themeColor="text1" w:sz="1" w:space="0"/>
+            </w:tcBorders>
+            <w:tcMar/>
           </w:tcPr>
           <w:p>
             <w:pPr>
@@ -2245,10 +2381,11 @@
           <w:tcPr>
             <w:tcW w:w="2409" w:type="dxa"/>
             <w:tcBorders>
-              <w:left w:val="single" w:sz="1" w:space="0" w:color="000000" w:themeColor="text1"/>
-              <w:bottom w:val="single" w:sz="1" w:space="0" w:color="000000" w:themeColor="text1"/>
-              <w:right w:val="single" w:sz="1" w:space="0" w:color="000000" w:themeColor="text1"/>
-            </w:tcBorders>
+              <w:left w:val="single" w:color="000000" w:themeColor="text1" w:sz="1" w:space="0"/>
+              <w:bottom w:val="single" w:color="000000" w:themeColor="text1" w:sz="1" w:space="0"/>
+              <w:right w:val="single" w:color="000000" w:themeColor="text1" w:sz="1" w:space="0"/>
+            </w:tcBorders>
+            <w:tcMar/>
           </w:tcPr>
           <w:p>
             <w:pPr>
@@ -2256,7 +2393,7 @@
               <w:autoSpaceDN w:val="0"/>
               <w:adjustRightInd w:val="0"/>
               <w:rPr>
-                <w:rFonts w:ascii="Verdana" w:eastAsia="Arial Unicode MS" w:hAnsi="Verdana"/>
+                <w:rFonts w:ascii="Verdana" w:hAnsi="Verdana" w:eastAsia="Arial Unicode MS"/>
                 <w:kern w:val="1"/>
                 <w:sz w:val="18"/>
                 <w:szCs w:val="18"/>
@@ -2272,9 +2409,10 @@
             <w:tcW w:w="4820" w:type="dxa"/>
             <w:gridSpan w:val="4"/>
             <w:tcBorders>
-              <w:left w:val="single" w:sz="1" w:space="0" w:color="000000" w:themeColor="text1"/>
-              <w:bottom w:val="single" w:sz="1" w:space="0" w:color="000000" w:themeColor="text1"/>
-            </w:tcBorders>
+              <w:left w:val="single" w:color="000000" w:themeColor="text1" w:sz="1" w:space="0"/>
+              <w:bottom w:val="single" w:color="000000" w:themeColor="text1" w:sz="1" w:space="0"/>
+            </w:tcBorders>
+            <w:tcMar/>
           </w:tcPr>
           <w:p>
             <w:pPr>
@@ -2301,11 +2439,12 @@
             <w:tcW w:w="5953" w:type="dxa"/>
             <w:gridSpan w:val="4"/>
             <w:tcBorders>
-              <w:top w:val="single" w:sz="4" w:space="0" w:color="auto"/>
-              <w:left w:val="single" w:sz="1" w:space="0" w:color="000000" w:themeColor="text1"/>
-              <w:bottom w:val="single" w:sz="1" w:space="0" w:color="000000" w:themeColor="text1"/>
-              <w:right w:val="single" w:sz="4" w:space="0" w:color="auto"/>
-            </w:tcBorders>
+              <w:top w:val="single" w:color="auto" w:sz="4" w:space="0"/>
+              <w:left w:val="single" w:color="000000" w:themeColor="text1" w:sz="1" w:space="0"/>
+              <w:bottom w:val="single" w:color="000000" w:themeColor="text1" w:sz="1" w:space="0"/>
+              <w:right w:val="single" w:color="auto" w:sz="4" w:space="0"/>
+            </w:tcBorders>
+            <w:tcMar/>
           </w:tcPr>
           <w:p>
             <w:pPr>
@@ -2335,9 +2474,10 @@
             <w:tcW w:w="4820" w:type="dxa"/>
             <w:gridSpan w:val="4"/>
             <w:tcBorders>
-              <w:left w:val="single" w:sz="1" w:space="0" w:color="000000" w:themeColor="text1"/>
-              <w:bottom w:val="single" w:sz="1" w:space="0" w:color="000000" w:themeColor="text1"/>
-            </w:tcBorders>
+              <w:left w:val="single" w:color="000000" w:themeColor="text1" w:sz="1" w:space="0"/>
+              <w:bottom w:val="single" w:color="000000" w:themeColor="text1" w:sz="1" w:space="0"/>
+            </w:tcBorders>
+            <w:tcMar/>
           </w:tcPr>
           <w:p>
             <w:pPr>
@@ -2364,10 +2504,11 @@
             <w:tcW w:w="5953" w:type="dxa"/>
             <w:gridSpan w:val="4"/>
             <w:tcBorders>
-              <w:left w:val="single" w:sz="1" w:space="0" w:color="000000" w:themeColor="text1"/>
-              <w:bottom w:val="single" w:sz="1" w:space="0" w:color="000000" w:themeColor="text1"/>
-              <w:right w:val="single" w:sz="1" w:space="0" w:color="000000" w:themeColor="text1"/>
-            </w:tcBorders>
+              <w:left w:val="single" w:color="000000" w:themeColor="text1" w:sz="1" w:space="0"/>
+              <w:bottom w:val="single" w:color="000000" w:themeColor="text1" w:sz="1" w:space="0"/>
+              <w:right w:val="single" w:color="000000" w:themeColor="text1" w:sz="1" w:space="0"/>
+            </w:tcBorders>
+            <w:tcMar/>
           </w:tcPr>
           <w:p>
             <w:pPr>
@@ -2397,9 +2538,10 @@
             <w:tcW w:w="4820" w:type="dxa"/>
             <w:gridSpan w:val="4"/>
             <w:tcBorders>
-              <w:left w:val="single" w:sz="1" w:space="0" w:color="000000" w:themeColor="text1"/>
-              <w:bottom w:val="single" w:sz="4" w:space="0" w:color="auto"/>
-            </w:tcBorders>
+              <w:left w:val="single" w:color="000000" w:themeColor="text1" w:sz="1" w:space="0"/>
+              <w:bottom w:val="single" w:color="auto" w:sz="4" w:space="0"/>
+            </w:tcBorders>
+            <w:tcMar/>
           </w:tcPr>
           <w:p>
             <w:pPr>
@@ -2428,10 +2570,11 @@
             <w:tcW w:w="5953" w:type="dxa"/>
             <w:gridSpan w:val="4"/>
             <w:tcBorders>
-              <w:left w:val="single" w:sz="1" w:space="0" w:color="000000" w:themeColor="text1"/>
-              <w:bottom w:val="single" w:sz="4" w:space="0" w:color="auto"/>
-              <w:right w:val="single" w:sz="1" w:space="0" w:color="000000" w:themeColor="text1"/>
-            </w:tcBorders>
+              <w:left w:val="single" w:color="000000" w:themeColor="text1" w:sz="1" w:space="0"/>
+              <w:bottom w:val="single" w:color="auto" w:sz="4" w:space="0"/>
+              <w:right w:val="single" w:color="000000" w:themeColor="text1" w:sz="1" w:space="0"/>
+            </w:tcBorders>
+            <w:tcMar/>
           </w:tcPr>
           <w:p>
             <w:pPr>
@@ -2489,11 +2632,12 @@
             <w:tcW w:w="4820" w:type="dxa"/>
             <w:gridSpan w:val="4"/>
             <w:tcBorders>
-              <w:top w:val="single" w:sz="4" w:space="0" w:color="auto"/>
-              <w:left w:val="single" w:sz="4" w:space="0" w:color="auto"/>
-              <w:bottom w:val="single" w:sz="4" w:space="0" w:color="auto"/>
-              <w:right w:val="single" w:sz="2" w:space="0" w:color="000000" w:themeColor="text1"/>
-            </w:tcBorders>
+              <w:top w:val="single" w:color="auto" w:sz="4" w:space="0"/>
+              <w:left w:val="single" w:color="auto" w:sz="4" w:space="0"/>
+              <w:bottom w:val="single" w:color="auto" w:sz="4" w:space="0"/>
+              <w:right w:val="single" w:color="000000" w:themeColor="text1" w:sz="2" w:space="0"/>
+            </w:tcBorders>
+            <w:tcMar/>
           </w:tcPr>
           <w:p>
             <w:pPr>
@@ -2533,11 +2677,12 @@
             <w:tcW w:w="5953" w:type="dxa"/>
             <w:gridSpan w:val="4"/>
             <w:tcBorders>
-              <w:top w:val="single" w:sz="4" w:space="0" w:color="auto"/>
-              <w:left w:val="single" w:sz="2" w:space="0" w:color="000000" w:themeColor="text1"/>
-              <w:bottom w:val="single" w:sz="4" w:space="0" w:color="auto"/>
-              <w:right w:val="single" w:sz="4" w:space="0" w:color="auto"/>
-            </w:tcBorders>
+              <w:top w:val="single" w:color="auto" w:sz="4" w:space="0"/>
+              <w:left w:val="single" w:color="000000" w:themeColor="text1" w:sz="2" w:space="0"/>
+              <w:bottom w:val="single" w:color="auto" w:sz="4" w:space="0"/>
+              <w:right w:val="single" w:color="auto" w:sz="4" w:space="0"/>
+            </w:tcBorders>
+            <w:tcMar/>
           </w:tcPr>
           <w:p>
             <w:pPr>
@@ -3093,7 +3238,7 @@
     <w:sectPr>
       <w:headerReference w:type="default" r:id="rId11"/>
       <w:footerReference w:type="default" r:id="rId12"/>
-      <w:pgSz w:w="11906" w:h="16838" w:code="9"/>
+      <w:pgSz w:w="11906" w:h="16838" w:orient="portrait" w:code="9"/>
       <w:pgMar w:top="397" w:right="454" w:bottom="284" w:left="454" w:header="510" w:footer="709" w:gutter="0"/>
       <w:cols w:space="708"/>
       <w:docGrid w:linePitch="360"/>
@@ -3927,7 +4072,7 @@
   <w:docDefaults>
     <w:rPrDefault>
       <w:rPr>
-        <w:rFonts w:asciiTheme="minorHAnsi" w:eastAsiaTheme="minorHAnsi" w:hAnsiTheme="minorHAnsi" w:cstheme="minorBidi"/>
+        <w:rFonts w:asciiTheme="minorHAnsi" w:hAnsiTheme="minorHAnsi" w:eastAsiaTheme="minorHAnsi" w:cstheme="minorBidi"/>
         <w:sz w:val="22"/>
         <w:szCs w:val="22"/>
         <w:lang w:val="ru-RU" w:eastAsia="en-US" w:bidi="ar-SA"/>
@@ -3940,8 +4085,8 @@
     </w:pPrDefault>
   </w:docDefaults>
   <w:latentStyles w:defLockedState="0" w:defUIPriority="99" w:defSemiHidden="1" w:defUnhideWhenUsed="1" w:defQFormat="0" w:count="267">
-    <w:lsdException w:name="Normal" w:semiHidden="0" w:uiPriority="0" w:unhideWhenUsed="0" w:qFormat="1"/>
-    <w:lsdException w:name="heading 1" w:semiHidden="0" w:uiPriority="9" w:unhideWhenUsed="0" w:qFormat="1"/>
+    <w:lsdException w:name="Normal" w:uiPriority="0" w:semiHidden="0" w:unhideWhenUsed="0" w:qFormat="1"/>
+    <w:lsdException w:name="heading 1" w:uiPriority="9" w:semiHidden="0" w:unhideWhenUsed="0" w:qFormat="1"/>
     <w:lsdException w:name="heading 2" w:uiPriority="9" w:qFormat="1"/>
     <w:lsdException w:name="heading 3" w:uiPriority="9" w:qFormat="1"/>
     <w:lsdException w:name="heading 4" w:uiPriority="9" w:qFormat="1"/>
@@ -3961,127 +4106,127 @@
     <w:lsdException w:name="toc 9" w:uiPriority="39"/>
     <w:lsdException w:name="header" w:uiPriority="0"/>
     <w:lsdException w:name="caption" w:uiPriority="35" w:qFormat="1"/>
-    <w:lsdException w:name="Title" w:semiHidden="0" w:uiPriority="10" w:unhideWhenUsed="0" w:qFormat="1"/>
+    <w:lsdException w:name="Title" w:uiPriority="10" w:semiHidden="0" w:unhideWhenUsed="0" w:qFormat="1"/>
     <w:lsdException w:name="Default Paragraph Font" w:uiPriority="1"/>
     <w:lsdException w:name="Body Text" w:uiPriority="0"/>
-    <w:lsdException w:name="Subtitle" w:semiHidden="0" w:uiPriority="11" w:unhideWhenUsed="0" w:qFormat="1"/>
+    <w:lsdException w:name="Subtitle" w:uiPriority="11" w:semiHidden="0" w:unhideWhenUsed="0" w:qFormat="1"/>
     <w:lsdException w:name="Hyperlink" w:uiPriority="0"/>
-    <w:lsdException w:name="Strong" w:semiHidden="0" w:uiPriority="22" w:unhideWhenUsed="0" w:qFormat="1"/>
-    <w:lsdException w:name="Emphasis" w:semiHidden="0" w:uiPriority="20" w:unhideWhenUsed="0" w:qFormat="1"/>
-    <w:lsdException w:name="Table Grid" w:semiHidden="0" w:uiPriority="39" w:unhideWhenUsed="0"/>
+    <w:lsdException w:name="Strong" w:uiPriority="22" w:semiHidden="0" w:unhideWhenUsed="0" w:qFormat="1"/>
+    <w:lsdException w:name="Emphasis" w:uiPriority="20" w:semiHidden="0" w:unhideWhenUsed="0" w:qFormat="1"/>
+    <w:lsdException w:name="Table Grid" w:uiPriority="39" w:semiHidden="0" w:unhideWhenUsed="0"/>
     <w:lsdException w:name="Placeholder Text" w:unhideWhenUsed="0"/>
-    <w:lsdException w:name="No Spacing" w:semiHidden="0" w:uiPriority="1" w:unhideWhenUsed="0" w:qFormat="1"/>
-    <w:lsdException w:name="Light Shading" w:semiHidden="0" w:uiPriority="60" w:unhideWhenUsed="0"/>
-    <w:lsdException w:name="Light List" w:semiHidden="0" w:uiPriority="61" w:unhideWhenUsed="0"/>
-    <w:lsdException w:name="Light Grid" w:semiHidden="0" w:uiPriority="62" w:unhideWhenUsed="0"/>
-    <w:lsdException w:name="Medium Shading 1" w:semiHidden="0" w:uiPriority="63" w:unhideWhenUsed="0"/>
-    <w:lsdException w:name="Medium Shading 2" w:semiHidden="0" w:uiPriority="64" w:unhideWhenUsed="0"/>
-    <w:lsdException w:name="Medium List 1" w:semiHidden="0" w:uiPriority="65" w:unhideWhenUsed="0"/>
-    <w:lsdException w:name="Medium List 2" w:semiHidden="0" w:uiPriority="66" w:unhideWhenUsed="0"/>
-    <w:lsdException w:name="Medium Grid 1" w:semiHidden="0" w:uiPriority="67" w:unhideWhenUsed="0"/>
-    <w:lsdException w:name="Medium Grid 2" w:semiHidden="0" w:uiPriority="68" w:unhideWhenUsed="0"/>
-    <w:lsdException w:name="Medium Grid 3" w:semiHidden="0" w:uiPriority="69" w:unhideWhenUsed="0"/>
-    <w:lsdException w:name="Dark List" w:semiHidden="0" w:uiPriority="70" w:unhideWhenUsed="0"/>
-    <w:lsdException w:name="Colorful Shading" w:semiHidden="0" w:uiPriority="71" w:unhideWhenUsed="0"/>
-    <w:lsdException w:name="Colorful List" w:semiHidden="0" w:uiPriority="72" w:unhideWhenUsed="0"/>
-    <w:lsdException w:name="Colorful Grid" w:semiHidden="0" w:uiPriority="73" w:unhideWhenUsed="0"/>
-    <w:lsdException w:name="Light Shading Accent 1" w:semiHidden="0" w:uiPriority="60" w:unhideWhenUsed="0"/>
-    <w:lsdException w:name="Light List Accent 1" w:semiHidden="0" w:uiPriority="61" w:unhideWhenUsed="0"/>
-    <w:lsdException w:name="Light Grid Accent 1" w:semiHidden="0" w:uiPriority="62" w:unhideWhenUsed="0"/>
-    <w:lsdException w:name="Medium Shading 1 Accent 1" w:semiHidden="0" w:uiPriority="63" w:unhideWhenUsed="0"/>
-    <w:lsdException w:name="Medium Shading 2 Accent 1" w:semiHidden="0" w:uiPriority="64" w:unhideWhenUsed="0"/>
-    <w:lsdException w:name="Medium List 1 Accent 1" w:semiHidden="0" w:uiPriority="65" w:unhideWhenUsed="0"/>
+    <w:lsdException w:name="No Spacing" w:uiPriority="1" w:semiHidden="0" w:unhideWhenUsed="0" w:qFormat="1"/>
+    <w:lsdException w:name="Light Shading" w:uiPriority="60" w:semiHidden="0" w:unhideWhenUsed="0"/>
+    <w:lsdException w:name="Light List" w:uiPriority="61" w:semiHidden="0" w:unhideWhenUsed="0"/>
+    <w:lsdException w:name="Light Grid" w:uiPriority="62" w:semiHidden="0" w:unhideWhenUsed="0"/>
+    <w:lsdException w:name="Medium Shading 1" w:uiPriority="63" w:semiHidden="0" w:unhideWhenUsed="0"/>
+    <w:lsdException w:name="Medium Shading 2" w:uiPriority="64" w:semiHidden="0" w:unhideWhenUsed="0"/>
+    <w:lsdException w:name="Medium List 1" w:uiPriority="65" w:semiHidden="0" w:unhideWhenUsed="0"/>
+    <w:lsdException w:name="Medium List 2" w:uiPriority="66" w:semiHidden="0" w:unhideWhenUsed="0"/>
+    <w:lsdException w:name="Medium Grid 1" w:uiPriority="67" w:semiHidden="0" w:unhideWhenUsed="0"/>
+    <w:lsdException w:name="Medium Grid 2" w:uiPriority="68" w:semiHidden="0" w:unhideWhenUsed="0"/>
+    <w:lsdException w:name="Medium Grid 3" w:uiPriority="69" w:semiHidden="0" w:unhideWhenUsed="0"/>
+    <w:lsdException w:name="Dark List" w:uiPriority="70" w:semiHidden="0" w:unhideWhenUsed="0"/>
+    <w:lsdException w:name="Colorful Shading" w:uiPriority="71" w:semiHidden="0" w:unhideWhenUsed="0"/>
+    <w:lsdException w:name="Colorful List" w:uiPriority="72" w:semiHidden="0" w:unhideWhenUsed="0"/>
+    <w:lsdException w:name="Colorful Grid" w:uiPriority="73" w:semiHidden="0" w:unhideWhenUsed="0"/>
+    <w:lsdException w:name="Light Shading Accent 1" w:uiPriority="60" w:semiHidden="0" w:unhideWhenUsed="0"/>
+    <w:lsdException w:name="Light List Accent 1" w:uiPriority="61" w:semiHidden="0" w:unhideWhenUsed="0"/>
+    <w:lsdException w:name="Light Grid Accent 1" w:uiPriority="62" w:semiHidden="0" w:unhideWhenUsed="0"/>
+    <w:lsdException w:name="Medium Shading 1 Accent 1" w:uiPriority="63" w:semiHidden="0" w:unhideWhenUsed="0"/>
+    <w:lsdException w:name="Medium Shading 2 Accent 1" w:uiPriority="64" w:semiHidden="0" w:unhideWhenUsed="0"/>
+    <w:lsdException w:name="Medium List 1 Accent 1" w:uiPriority="65" w:semiHidden="0" w:unhideWhenUsed="0"/>
     <w:lsdException w:name="Revision" w:unhideWhenUsed="0"/>
-    <w:lsdException w:name="List Paragraph" w:semiHidden="0" w:uiPriority="34" w:unhideWhenUsed="0" w:qFormat="1"/>
-    <w:lsdException w:name="Quote" w:semiHidden="0" w:uiPriority="29" w:unhideWhenUsed="0" w:qFormat="1"/>
-    <w:lsdException w:name="Intense Quote" w:semiHidden="0" w:uiPriority="30" w:unhideWhenUsed="0" w:qFormat="1"/>
-    <w:lsdException w:name="Medium List 2 Accent 1" w:semiHidden="0" w:uiPriority="66" w:unhideWhenUsed="0"/>
-    <w:lsdException w:name="Medium Grid 1 Accent 1" w:semiHidden="0" w:uiPriority="67" w:unhideWhenUsed="0"/>
-    <w:lsdException w:name="Medium Grid 2 Accent 1" w:semiHidden="0" w:uiPriority="68" w:unhideWhenUsed="0"/>
-    <w:lsdException w:name="Medium Grid 3 Accent 1" w:semiHidden="0" w:uiPriority="69" w:unhideWhenUsed="0"/>
-    <w:lsdException w:name="Dark List Accent 1" w:semiHidden="0" w:uiPriority="70" w:unhideWhenUsed="0"/>
-    <w:lsdException w:name="Colorful Shading Accent 1" w:semiHidden="0" w:uiPriority="71" w:unhideWhenUsed="0"/>
-    <w:lsdException w:name="Colorful List Accent 1" w:semiHidden="0" w:uiPriority="72" w:unhideWhenUsed="0"/>
-    <w:lsdException w:name="Colorful Grid Accent 1" w:semiHidden="0" w:uiPriority="73" w:unhideWhenUsed="0"/>
-    <w:lsdException w:name="Light Shading Accent 2" w:semiHidden="0" w:uiPriority="60" w:unhideWhenUsed="0"/>
-    <w:lsdException w:name="Light List Accent 2" w:semiHidden="0" w:uiPriority="61" w:unhideWhenUsed="0"/>
-    <w:lsdException w:name="Light Grid Accent 2" w:semiHidden="0" w:uiPriority="62" w:unhideWhenUsed="0"/>
-    <w:lsdException w:name="Medium Shading 1 Accent 2" w:semiHidden="0" w:uiPriority="63" w:unhideWhenUsed="0"/>
-    <w:lsdException w:name="Medium Shading 2 Accent 2" w:semiHidden="0" w:uiPriority="64" w:unhideWhenUsed="0"/>
-    <w:lsdException w:name="Medium List 1 Accent 2" w:semiHidden="0" w:uiPriority="65" w:unhideWhenUsed="0"/>
-    <w:lsdException w:name="Medium List 2 Accent 2" w:semiHidden="0" w:uiPriority="66" w:unhideWhenUsed="0"/>
-    <w:lsdException w:name="Medium Grid 1 Accent 2" w:semiHidden="0" w:uiPriority="67" w:unhideWhenUsed="0"/>
-    <w:lsdException w:name="Medium Grid 2 Accent 2" w:semiHidden="0" w:uiPriority="68" w:unhideWhenUsed="0"/>
-    <w:lsdException w:name="Medium Grid 3 Accent 2" w:semiHidden="0" w:uiPriority="69" w:unhideWhenUsed="0"/>
-    <w:lsdException w:name="Dark List Accent 2" w:semiHidden="0" w:uiPriority="70" w:unhideWhenUsed="0"/>
-    <w:lsdException w:name="Colorful Shading Accent 2" w:semiHidden="0" w:uiPriority="71" w:unhideWhenUsed="0"/>
-    <w:lsdException w:name="Colorful List Accent 2" w:semiHidden="0" w:uiPriority="72" w:unhideWhenUsed="0"/>
-    <w:lsdException w:name="Colorful Grid Accent 2" w:semiHidden="0" w:uiPriority="73" w:unhideWhenUsed="0"/>
-    <w:lsdException w:name="Light Shading Accent 3" w:semiHidden="0" w:uiPriority="60" w:unhideWhenUsed="0"/>
-    <w:lsdException w:name="Light List Accent 3" w:semiHidden="0" w:uiPriority="61" w:unhideWhenUsed="0"/>
-    <w:lsdException w:name="Light Grid Accent 3" w:semiHidden="0" w:uiPriority="62" w:unhideWhenUsed="0"/>
-    <w:lsdException w:name="Medium Shading 1 Accent 3" w:semiHidden="0" w:uiPriority="63" w:unhideWhenUsed="0"/>
-    <w:lsdException w:name="Medium Shading 2 Accent 3" w:semiHidden="0" w:uiPriority="64" w:unhideWhenUsed="0"/>
-    <w:lsdException w:name="Medium List 1 Accent 3" w:semiHidden="0" w:uiPriority="65" w:unhideWhenUsed="0"/>
-    <w:lsdException w:name="Medium List 2 Accent 3" w:semiHidden="0" w:uiPriority="66" w:unhideWhenUsed="0"/>
-    <w:lsdException w:name="Medium Grid 1 Accent 3" w:semiHidden="0" w:uiPriority="67" w:unhideWhenUsed="0"/>
-    <w:lsdException w:name="Medium Grid 2 Accent 3" w:semiHidden="0" w:uiPriority="68" w:unhideWhenUsed="0"/>
-    <w:lsdException w:name="Medium Grid 3 Accent 3" w:semiHidden="0" w:uiPriority="69" w:unhideWhenUsed="0"/>
-    <w:lsdException w:name="Dark List Accent 3" w:semiHidden="0" w:uiPriority="70" w:unhideWhenUsed="0"/>
-    <w:lsdException w:name="Colorful Shading Accent 3" w:semiHidden="0" w:uiPriority="71" w:unhideWhenUsed="0"/>
-    <w:lsdException w:name="Colorful List Accent 3" w:semiHidden="0" w:uiPriority="72" w:unhideWhenUsed="0"/>
-    <w:lsdException w:name="Colorful Grid Accent 3" w:semiHidden="0" w:uiPriority="73" w:unhideWhenUsed="0"/>
-    <w:lsdException w:name="Light Shading Accent 4" w:semiHidden="0" w:uiPriority="60" w:unhideWhenUsed="0"/>
-    <w:lsdException w:name="Light List Accent 4" w:semiHidden="0" w:uiPriority="61" w:unhideWhenUsed="0"/>
-    <w:lsdException w:name="Light Grid Accent 4" w:semiHidden="0" w:uiPriority="62" w:unhideWhenUsed="0"/>
-    <w:lsdException w:name="Medium Shading 1 Accent 4" w:semiHidden="0" w:uiPriority="63" w:unhideWhenUsed="0"/>
-    <w:lsdException w:name="Medium Shading 2 Accent 4" w:semiHidden="0" w:uiPriority="64" w:unhideWhenUsed="0"/>
-    <w:lsdException w:name="Medium List 1 Accent 4" w:semiHidden="0" w:uiPriority="65" w:unhideWhenUsed="0"/>
-    <w:lsdException w:name="Medium List 2 Accent 4" w:semiHidden="0" w:uiPriority="66" w:unhideWhenUsed="0"/>
-    <w:lsdException w:name="Medium Grid 1 Accent 4" w:semiHidden="0" w:uiPriority="67" w:unhideWhenUsed="0"/>
-    <w:lsdException w:name="Medium Grid 2 Accent 4" w:semiHidden="0" w:uiPriority="68" w:unhideWhenUsed="0"/>
-    <w:lsdException w:name="Medium Grid 3 Accent 4" w:semiHidden="0" w:uiPriority="69" w:unhideWhenUsed="0"/>
-    <w:lsdException w:name="Dark List Accent 4" w:semiHidden="0" w:uiPriority="70" w:unhideWhenUsed="0"/>
-    <w:lsdException w:name="Colorful Shading Accent 4" w:semiHidden="0" w:uiPriority="71" w:unhideWhenUsed="0"/>
-    <w:lsdException w:name="Colorful List Accent 4" w:semiHidden="0" w:uiPriority="72" w:unhideWhenUsed="0"/>
-    <w:lsdException w:name="Colorful Grid Accent 4" w:semiHidden="0" w:uiPriority="73" w:unhideWhenUsed="0"/>
-    <w:lsdException w:name="Light Shading Accent 5" w:semiHidden="0" w:uiPriority="60" w:unhideWhenUsed="0"/>
-    <w:lsdException w:name="Light List Accent 5" w:semiHidden="0" w:uiPriority="61" w:unhideWhenUsed="0"/>
-    <w:lsdException w:name="Light Grid Accent 5" w:semiHidden="0" w:uiPriority="62" w:unhideWhenUsed="0"/>
-    <w:lsdException w:name="Medium Shading 1 Accent 5" w:semiHidden="0" w:uiPriority="63" w:unhideWhenUsed="0"/>
-    <w:lsdException w:name="Medium Shading 2 Accent 5" w:semiHidden="0" w:uiPriority="64" w:unhideWhenUsed="0"/>
-    <w:lsdException w:name="Medium List 1 Accent 5" w:semiHidden="0" w:uiPriority="65" w:unhideWhenUsed="0"/>
-    <w:lsdException w:name="Medium List 2 Accent 5" w:semiHidden="0" w:uiPriority="66" w:unhideWhenUsed="0"/>
-    <w:lsdException w:name="Medium Grid 1 Accent 5" w:semiHidden="0" w:uiPriority="67" w:unhideWhenUsed="0"/>
-    <w:lsdException w:name="Medium Grid 2 Accent 5" w:semiHidden="0" w:uiPriority="68" w:unhideWhenUsed="0"/>
-    <w:lsdException w:name="Medium Grid 3 Accent 5" w:semiHidden="0" w:uiPriority="69" w:unhideWhenUsed="0"/>
-    <w:lsdException w:name="Dark List Accent 5" w:semiHidden="0" w:uiPriority="70" w:unhideWhenUsed="0"/>
-    <w:lsdException w:name="Colorful Shading Accent 5" w:semiHidden="0" w:uiPriority="71" w:unhideWhenUsed="0"/>
-    <w:lsdException w:name="Colorful List Accent 5" w:semiHidden="0" w:uiPriority="72" w:unhideWhenUsed="0"/>
-    <w:lsdException w:name="Colorful Grid Accent 5" w:semiHidden="0" w:uiPriority="73" w:unhideWhenUsed="0"/>
-    <w:lsdException w:name="Light Shading Accent 6" w:semiHidden="0" w:uiPriority="60" w:unhideWhenUsed="0"/>
-    <w:lsdException w:name="Light List Accent 6" w:semiHidden="0" w:uiPriority="61" w:unhideWhenUsed="0"/>
-    <w:lsdException w:name="Light Grid Accent 6" w:semiHidden="0" w:uiPriority="62" w:unhideWhenUsed="0"/>
-    <w:lsdException w:name="Medium Shading 1 Accent 6" w:semiHidden="0" w:uiPriority="63" w:unhideWhenUsed="0"/>
-    <w:lsdException w:name="Medium Shading 2 Accent 6" w:semiHidden="0" w:uiPriority="64" w:unhideWhenUsed="0"/>
-    <w:lsdException w:name="Medium List 1 Accent 6" w:semiHidden="0" w:uiPriority="65" w:unhideWhenUsed="0"/>
-    <w:lsdException w:name="Medium List 2 Accent 6" w:semiHidden="0" w:uiPriority="66" w:unhideWhenUsed="0"/>
-    <w:lsdException w:name="Medium Grid 1 Accent 6" w:semiHidden="0" w:uiPriority="67" w:unhideWhenUsed="0"/>
-    <w:lsdException w:name="Medium Grid 2 Accent 6" w:semiHidden="0" w:uiPriority="68" w:unhideWhenUsed="0"/>
-    <w:lsdException w:name="Medium Grid 3 Accent 6" w:semiHidden="0" w:uiPriority="69" w:unhideWhenUsed="0"/>
-    <w:lsdException w:name="Dark List Accent 6" w:semiHidden="0" w:uiPriority="70" w:unhideWhenUsed="0"/>
-    <w:lsdException w:name="Colorful Shading Accent 6" w:semiHidden="0" w:uiPriority="71" w:unhideWhenUsed="0"/>
-    <w:lsdException w:name="Colorful List Accent 6" w:semiHidden="0" w:uiPriority="72" w:unhideWhenUsed="0"/>
-    <w:lsdException w:name="Colorful Grid Accent 6" w:semiHidden="0" w:uiPriority="73" w:unhideWhenUsed="0"/>
-    <w:lsdException w:name="Subtle Emphasis" w:semiHidden="0" w:uiPriority="19" w:unhideWhenUsed="0" w:qFormat="1"/>
-    <w:lsdException w:name="Intense Emphasis" w:semiHidden="0" w:uiPriority="21" w:unhideWhenUsed="0" w:qFormat="1"/>
-    <w:lsdException w:name="Subtle Reference" w:semiHidden="0" w:uiPriority="31" w:unhideWhenUsed="0" w:qFormat="1"/>
-    <w:lsdException w:name="Intense Reference" w:semiHidden="0" w:uiPriority="32" w:unhideWhenUsed="0" w:qFormat="1"/>
-    <w:lsdException w:name="Book Title" w:semiHidden="0" w:uiPriority="33" w:unhideWhenUsed="0" w:qFormat="1"/>
+    <w:lsdException w:name="List Paragraph" w:uiPriority="34" w:semiHidden="0" w:unhideWhenUsed="0" w:qFormat="1"/>
+    <w:lsdException w:name="Quote" w:uiPriority="29" w:semiHidden="0" w:unhideWhenUsed="0" w:qFormat="1"/>
+    <w:lsdException w:name="Intense Quote" w:uiPriority="30" w:semiHidden="0" w:unhideWhenUsed="0" w:qFormat="1"/>
+    <w:lsdException w:name="Medium List 2 Accent 1" w:uiPriority="66" w:semiHidden="0" w:unhideWhenUsed="0"/>
+    <w:lsdException w:name="Medium Grid 1 Accent 1" w:uiPriority="67" w:semiHidden="0" w:unhideWhenUsed="0"/>
+    <w:lsdException w:name="Medium Grid 2 Accent 1" w:uiPriority="68" w:semiHidden="0" w:unhideWhenUsed="0"/>
+    <w:lsdException w:name="Medium Grid 3 Accent 1" w:uiPriority="69" w:semiHidden="0" w:unhideWhenUsed="0"/>
+    <w:lsdException w:name="Dark List Accent 1" w:uiPriority="70" w:semiHidden="0" w:unhideWhenUsed="0"/>
+    <w:lsdException w:name="Colorful Shading Accent 1" w:uiPriority="71" w:semiHidden="0" w:unhideWhenUsed="0"/>
+    <w:lsdException w:name="Colorful List Accent 1" w:uiPriority="72" w:semiHidden="0" w:unhideWhenUsed="0"/>
+    <w:lsdException w:name="Colorful Grid Accent 1" w:uiPriority="73" w:semiHidden="0" w:unhideWhenUsed="0"/>
+    <w:lsdException w:name="Light Shading Accent 2" w:uiPriority="60" w:semiHidden="0" w:unhideWhenUsed="0"/>
+    <w:lsdException w:name="Light List Accent 2" w:uiPriority="61" w:semiHidden="0" w:unhideWhenUsed="0"/>
+    <w:lsdException w:name="Light Grid Accent 2" w:uiPriority="62" w:semiHidden="0" w:unhideWhenUsed="0"/>
+    <w:lsdException w:name="Medium Shading 1 Accent 2" w:uiPriority="63" w:semiHidden="0" w:unhideWhenUsed="0"/>
+    <w:lsdException w:name="Medium Shading 2 Accent 2" w:uiPriority="64" w:semiHidden="0" w:unhideWhenUsed="0"/>
+    <w:lsdException w:name="Medium List 1 Accent 2" w:uiPriority="65" w:semiHidden="0" w:unhideWhenUsed="0"/>
+    <w:lsdException w:name="Medium List 2 Accent 2" w:uiPriority="66" w:semiHidden="0" w:unhideWhenUsed="0"/>
+    <w:lsdException w:name="Medium Grid 1 Accent 2" w:uiPriority="67" w:semiHidden="0" w:unhideWhenUsed="0"/>
+    <w:lsdException w:name="Medium Grid 2 Accent 2" w:uiPriority="68" w:semiHidden="0" w:unhideWhenUsed="0"/>
+    <w:lsdException w:name="Medium Grid 3 Accent 2" w:uiPriority="69" w:semiHidden="0" w:unhideWhenUsed="0"/>
+    <w:lsdException w:name="Dark List Accent 2" w:uiPriority="70" w:semiHidden="0" w:unhideWhenUsed="0"/>
+    <w:lsdException w:name="Colorful Shading Accent 2" w:uiPriority="71" w:semiHidden="0" w:unhideWhenUsed="0"/>
+    <w:lsdException w:name="Colorful List Accent 2" w:uiPriority="72" w:semiHidden="0" w:unhideWhenUsed="0"/>
+    <w:lsdException w:name="Colorful Grid Accent 2" w:uiPriority="73" w:semiHidden="0" w:unhideWhenUsed="0"/>
+    <w:lsdException w:name="Light Shading Accent 3" w:uiPriority="60" w:semiHidden="0" w:unhideWhenUsed="0"/>
+    <w:lsdException w:name="Light List Accent 3" w:uiPriority="61" w:semiHidden="0" w:unhideWhenUsed="0"/>
+    <w:lsdException w:name="Light Grid Accent 3" w:uiPriority="62" w:semiHidden="0" w:unhideWhenUsed="0"/>
+    <w:lsdException w:name="Medium Shading 1 Accent 3" w:uiPriority="63" w:semiHidden="0" w:unhideWhenUsed="0"/>
+    <w:lsdException w:name="Medium Shading 2 Accent 3" w:uiPriority="64" w:semiHidden="0" w:unhideWhenUsed="0"/>
+    <w:lsdException w:name="Medium List 1 Accent 3" w:uiPriority="65" w:semiHidden="0" w:unhideWhenUsed="0"/>
+    <w:lsdException w:name="Medium List 2 Accent 3" w:uiPriority="66" w:semiHidden="0" w:unhideWhenUsed="0"/>
+    <w:lsdException w:name="Medium Grid 1 Accent 3" w:uiPriority="67" w:semiHidden="0" w:unhideWhenUsed="0"/>
+    <w:lsdException w:name="Medium Grid 2 Accent 3" w:uiPriority="68" w:semiHidden="0" w:unhideWhenUsed="0"/>
+    <w:lsdException w:name="Medium Grid 3 Accent 3" w:uiPriority="69" w:semiHidden="0" w:unhideWhenUsed="0"/>
+    <w:lsdException w:name="Dark List Accent 3" w:uiPriority="70" w:semiHidden="0" w:unhideWhenUsed="0"/>
+    <w:lsdException w:name="Colorful Shading Accent 3" w:uiPriority="71" w:semiHidden="0" w:unhideWhenUsed="0"/>
+    <w:lsdException w:name="Colorful List Accent 3" w:uiPriority="72" w:semiHidden="0" w:unhideWhenUsed="0"/>
+    <w:lsdException w:name="Colorful Grid Accent 3" w:uiPriority="73" w:semiHidden="0" w:unhideWhenUsed="0"/>
+    <w:lsdException w:name="Light Shading Accent 4" w:uiPriority="60" w:semiHidden="0" w:unhideWhenUsed="0"/>
+    <w:lsdException w:name="Light List Accent 4" w:uiPriority="61" w:semiHidden="0" w:unhideWhenUsed="0"/>
+    <w:lsdException w:name="Light Grid Accent 4" w:uiPriority="62" w:semiHidden="0" w:unhideWhenUsed="0"/>
+    <w:lsdException w:name="Medium Shading 1 Accent 4" w:uiPriority="63" w:semiHidden="0" w:unhideWhenUsed="0"/>
+    <w:lsdException w:name="Medium Shading 2 Accent 4" w:uiPriority="64" w:semiHidden="0" w:unhideWhenUsed="0"/>
+    <w:lsdException w:name="Medium List 1 Accent 4" w:uiPriority="65" w:semiHidden="0" w:unhideWhenUsed="0"/>
+    <w:lsdException w:name="Medium List 2 Accent 4" w:uiPriority="66" w:semiHidden="0" w:unhideWhenUsed="0"/>
+    <w:lsdException w:name="Medium Grid 1 Accent 4" w:uiPriority="67" w:semiHidden="0" w:unhideWhenUsed="0"/>
+    <w:lsdException w:name="Medium Grid 2 Accent 4" w:uiPriority="68" w:semiHidden="0" w:unhideWhenUsed="0"/>
+    <w:lsdException w:name="Medium Grid 3 Accent 4" w:uiPriority="69" w:semiHidden="0" w:unhideWhenUsed="0"/>
+    <w:lsdException w:name="Dark List Accent 4" w:uiPriority="70" w:semiHidden="0" w:unhideWhenUsed="0"/>
+    <w:lsdException w:name="Colorful Shading Accent 4" w:uiPriority="71" w:semiHidden="0" w:unhideWhenUsed="0"/>
+    <w:lsdException w:name="Colorful List Accent 4" w:uiPriority="72" w:semiHidden="0" w:unhideWhenUsed="0"/>
+    <w:lsdException w:name="Colorful Grid Accent 4" w:uiPriority="73" w:semiHidden="0" w:unhideWhenUsed="0"/>
+    <w:lsdException w:name="Light Shading Accent 5" w:uiPriority="60" w:semiHidden="0" w:unhideWhenUsed="0"/>
+    <w:lsdException w:name="Light List Accent 5" w:uiPriority="61" w:semiHidden="0" w:unhideWhenUsed="0"/>
+    <w:lsdException w:name="Light Grid Accent 5" w:uiPriority="62" w:semiHidden="0" w:unhideWhenUsed="0"/>
+    <w:lsdException w:name="Medium Shading 1 Accent 5" w:uiPriority="63" w:semiHidden="0" w:unhideWhenUsed="0"/>
+    <w:lsdException w:name="Medium Shading 2 Accent 5" w:uiPriority="64" w:semiHidden="0" w:unhideWhenUsed="0"/>
+    <w:lsdException w:name="Medium List 1 Accent 5" w:uiPriority="65" w:semiHidden="0" w:unhideWhenUsed="0"/>
+    <w:lsdException w:name="Medium List 2 Accent 5" w:uiPriority="66" w:semiHidden="0" w:unhideWhenUsed="0"/>
+    <w:lsdException w:name="Medium Grid 1 Accent 5" w:uiPriority="67" w:semiHidden="0" w:unhideWhenUsed="0"/>
+    <w:lsdException w:name="Medium Grid 2 Accent 5" w:uiPriority="68" w:semiHidden="0" w:unhideWhenUsed="0"/>
+    <w:lsdException w:name="Medium Grid 3 Accent 5" w:uiPriority="69" w:semiHidden="0" w:unhideWhenUsed="0"/>
+    <w:lsdException w:name="Dark List Accent 5" w:uiPriority="70" w:semiHidden="0" w:unhideWhenUsed="0"/>
+    <w:lsdException w:name="Colorful Shading Accent 5" w:uiPriority="71" w:semiHidden="0" w:unhideWhenUsed="0"/>
+    <w:lsdException w:name="Colorful List Accent 5" w:uiPriority="72" w:semiHidden="0" w:unhideWhenUsed="0"/>
+    <w:lsdException w:name="Colorful Grid Accent 5" w:uiPriority="73" w:semiHidden="0" w:unhideWhenUsed="0"/>
+    <w:lsdException w:name="Light Shading Accent 6" w:uiPriority="60" w:semiHidden="0" w:unhideWhenUsed="0"/>
+    <w:lsdException w:name="Light List Accent 6" w:uiPriority="61" w:semiHidden="0" w:unhideWhenUsed="0"/>
+    <w:lsdException w:name="Light Grid Accent 6" w:uiPriority="62" w:semiHidden="0" w:unhideWhenUsed="0"/>
+    <w:lsdException w:name="Medium Shading 1 Accent 6" w:uiPriority="63" w:semiHidden="0" w:unhideWhenUsed="0"/>
+    <w:lsdException w:name="Medium Shading 2 Accent 6" w:uiPriority="64" w:semiHidden="0" w:unhideWhenUsed="0"/>
+    <w:lsdException w:name="Medium List 1 Accent 6" w:uiPriority="65" w:semiHidden="0" w:unhideWhenUsed="0"/>
+    <w:lsdException w:name="Medium List 2 Accent 6" w:uiPriority="66" w:semiHidden="0" w:unhideWhenUsed="0"/>
+    <w:lsdException w:name="Medium Grid 1 Accent 6" w:uiPriority="67" w:semiHidden="0" w:unhideWhenUsed="0"/>
+    <w:lsdException w:name="Medium Grid 2 Accent 6" w:uiPriority="68" w:semiHidden="0" w:unhideWhenUsed="0"/>
+    <w:lsdException w:name="Medium Grid 3 Accent 6" w:uiPriority="69" w:semiHidden="0" w:unhideWhenUsed="0"/>
+    <w:lsdException w:name="Dark List Accent 6" w:uiPriority="70" w:semiHidden="0" w:unhideWhenUsed="0"/>
+    <w:lsdException w:name="Colorful Shading Accent 6" w:uiPriority="71" w:semiHidden="0" w:unhideWhenUsed="0"/>
+    <w:lsdException w:name="Colorful List Accent 6" w:uiPriority="72" w:semiHidden="0" w:unhideWhenUsed="0"/>
+    <w:lsdException w:name="Colorful Grid Accent 6" w:uiPriority="73" w:semiHidden="0" w:unhideWhenUsed="0"/>
+    <w:lsdException w:name="Subtle Emphasis" w:uiPriority="19" w:semiHidden="0" w:unhideWhenUsed="0" w:qFormat="1"/>
+    <w:lsdException w:name="Intense Emphasis" w:uiPriority="21" w:semiHidden="0" w:unhideWhenUsed="0" w:qFormat="1"/>
+    <w:lsdException w:name="Subtle Reference" w:uiPriority="31" w:semiHidden="0" w:unhideWhenUsed="0" w:qFormat="1"/>
+    <w:lsdException w:name="Intense Reference" w:uiPriority="32" w:semiHidden="0" w:unhideWhenUsed="0" w:qFormat="1"/>
+    <w:lsdException w:name="Book Title" w:uiPriority="33" w:semiHidden="0" w:unhideWhenUsed="0" w:qFormat="1"/>
     <w:lsdException w:name="Bibliography" w:uiPriority="37"/>
     <w:lsdException w:name="TOC Heading" w:uiPriority="39" w:qFormat="1"/>
   </w:latentStyles>
-  <w:style w:type="paragraph" w:default="1" w:styleId="a">
+  <w:style w:type="paragraph" w:styleId="a" w:default="1">
     <w:name w:val="Normal"/>
     <w:qFormat/>
     <w:rsid w:val="008A248E"/>
@@ -4089,19 +4234,19 @@
       <w:spacing w:after="0" w:line="240" w:lineRule="auto"/>
     </w:pPr>
     <w:rPr>
-      <w:rFonts w:ascii="Times New Roman" w:eastAsia="Times New Roman" w:hAnsi="Times New Roman" w:cs="Times New Roman"/>
+      <w:rFonts w:ascii="Times New Roman" w:hAnsi="Times New Roman" w:eastAsia="Times New Roman" w:cs="Times New Roman"/>
       <w:sz w:val="24"/>
       <w:szCs w:val="24"/>
       <w:lang w:eastAsia="ru-RU"/>
     </w:rPr>
   </w:style>
-  <w:style w:type="character" w:default="1" w:styleId="a0">
+  <w:style w:type="character" w:styleId="a0" w:default="1">
     <w:name w:val="Default Paragraph Font"/>
     <w:uiPriority w:val="1"/>
     <w:semiHidden/>
     <w:unhideWhenUsed/>
   </w:style>
-  <w:style w:type="table" w:default="1" w:styleId="a1">
+  <w:style w:type="table" w:styleId="a1" w:default="1">
     <w:name w:val="Normal Table"/>
     <w:uiPriority w:val="99"/>
     <w:semiHidden/>
@@ -4116,7 +4261,7 @@
       </w:tblCellMar>
     </w:tblPr>
   </w:style>
-  <w:style w:type="numbering" w:default="1" w:styleId="a2">
+  <w:style w:type="numbering" w:styleId="a2" w:default="1">
     <w:name w:val="No List"/>
     <w:uiPriority w:val="99"/>
     <w:semiHidden/>
@@ -4135,13 +4280,13 @@
       </w:tabs>
     </w:pPr>
   </w:style>
-  <w:style w:type="character" w:customStyle="1" w:styleId="a4">
+  <w:style w:type="character" w:styleId="a4" w:customStyle="1">
     <w:name w:val="Верхний колонтитул Знак"/>
     <w:basedOn w:val="a0"/>
     <w:link w:val="a3"/>
     <w:rsid w:val="008A248E"/>
     <w:rPr>
-      <w:rFonts w:ascii="Times New Roman" w:eastAsia="Times New Roman" w:hAnsi="Times New Roman" w:cs="Times New Roman"/>
+      <w:rFonts w:ascii="Times New Roman" w:hAnsi="Times New Roman" w:eastAsia="Times New Roman" w:cs="Times New Roman"/>
       <w:sz w:val="24"/>
       <w:szCs w:val="24"/>
       <w:lang w:eastAsia="ru-RU"/>
@@ -4161,14 +4306,14 @@
       </w:tabs>
     </w:pPr>
   </w:style>
-  <w:style w:type="character" w:customStyle="1" w:styleId="a6">
+  <w:style w:type="character" w:styleId="a6" w:customStyle="1">
     <w:name w:val="Нижний колонтитул Знак"/>
     <w:basedOn w:val="a0"/>
     <w:link w:val="a5"/>
     <w:uiPriority w:val="99"/>
     <w:rsid w:val="008A248E"/>
     <w:rPr>
-      <w:rFonts w:ascii="Times New Roman" w:eastAsia="Times New Roman" w:hAnsi="Times New Roman" w:cs="Times New Roman"/>
+      <w:rFonts w:ascii="Times New Roman" w:hAnsi="Times New Roman" w:eastAsia="Times New Roman" w:cs="Times New Roman"/>
       <w:sz w:val="24"/>
       <w:szCs w:val="24"/>
       <w:lang w:eastAsia="ru-RU"/>
@@ -4187,19 +4332,19 @@
       <w:szCs w:val="20"/>
     </w:rPr>
   </w:style>
-  <w:style w:type="character" w:customStyle="1" w:styleId="a8">
+  <w:style w:type="character" w:styleId="a8" w:customStyle="1">
     <w:name w:val="Основной текст Знак"/>
     <w:basedOn w:val="a0"/>
     <w:link w:val="a7"/>
     <w:rsid w:val="008A248E"/>
     <w:rPr>
-      <w:rFonts w:ascii="Arial" w:eastAsia="Times New Roman" w:hAnsi="Arial" w:cs="Times New Roman"/>
+      <w:rFonts w:ascii="Arial" w:hAnsi="Arial" w:eastAsia="Times New Roman" w:cs="Times New Roman"/>
       <w:sz w:val="24"/>
       <w:szCs w:val="20"/>
       <w:lang w:eastAsia="ru-RU"/>
     </w:rPr>
   </w:style>
-  <w:style w:type="paragraph" w:customStyle="1" w:styleId="ConsPlusNormal">
+  <w:style w:type="paragraph" w:styleId="ConsPlusNormal" w:customStyle="1">
     <w:name w:val="ConsPlusNormal"/>
     <w:rsid w:val="008A248E"/>
     <w:pPr>
@@ -4211,7 +4356,7 @@
       <w:ind w:firstLine="720"/>
     </w:pPr>
     <w:rPr>
-      <w:rFonts w:ascii="Arial" w:eastAsia="Times New Roman" w:hAnsi="Arial" w:cs="Arial"/>
+      <w:rFonts w:ascii="Arial" w:hAnsi="Arial" w:eastAsia="Times New Roman" w:cs="Arial"/>
       <w:sz w:val="20"/>
       <w:szCs w:val="20"/>
       <w:lang w:eastAsia="ru-RU"/>
@@ -4225,7 +4370,7 @@
       <w:u w:val="single"/>
     </w:rPr>
   </w:style>
-  <w:style w:type="paragraph" w:customStyle="1" w:styleId="aa">
+  <w:style w:type="paragraph" w:styleId="aa" w:customStyle="1">
     <w:name w:val="Содержимое таблицы"/>
     <w:basedOn w:val="a"/>
     <w:rsid w:val="008A248E"/>
@@ -4235,13 +4380,13 @@
       <w:suppressAutoHyphens/>
     </w:pPr>
     <w:rPr>
-      <w:rFonts w:ascii="Arial" w:eastAsia="Arial Unicode MS" w:hAnsi="Arial"/>
+      <w:rFonts w:ascii="Arial" w:hAnsi="Arial" w:eastAsia="Arial Unicode MS"/>
       <w:kern w:val="1"/>
       <w:sz w:val="20"/>
       <w:lang w:eastAsia="ar-SA"/>
     </w:rPr>
   </w:style>
-  <w:style w:type="paragraph" w:customStyle="1" w:styleId="ConsPlusNonformat">
+  <w:style w:type="paragraph" w:styleId="ConsPlusNonformat" w:customStyle="1">
     <w:name w:val="ConsPlusNonformat"/>
     <w:basedOn w:val="a"/>
     <w:next w:val="ConsPlusNormal"/>
@@ -4252,13 +4397,13 @@
       <w:autoSpaceDE w:val="0"/>
     </w:pPr>
     <w:rPr>
-      <w:rFonts w:ascii="Courier New" w:eastAsia="Courier New" w:hAnsi="Courier New"/>
+      <w:rFonts w:ascii="Courier New" w:hAnsi="Courier New" w:eastAsia="Courier New"/>
       <w:kern w:val="1"/>
       <w:sz w:val="20"/>
       <w:szCs w:val="20"/>
     </w:rPr>
   </w:style>
-  <w:style w:type="paragraph" w:customStyle="1" w:styleId="1">
+  <w:style w:type="paragraph" w:styleId="1" w:customStyle="1">
     <w:name w:val="Обычный1"/>
     <w:rsid w:val="008A248E"/>
     <w:pPr>
@@ -4267,7 +4412,7 @@
       <w:spacing w:after="0" w:line="240" w:lineRule="auto"/>
     </w:pPr>
     <w:rPr>
-      <w:rFonts w:ascii="Times New Roman" w:eastAsia="Arial" w:hAnsi="Times New Roman" w:cs="Times New Roman"/>
+      <w:rFonts w:ascii="Times New Roman" w:hAnsi="Times New Roman" w:eastAsia="Arial" w:cs="Times New Roman"/>
       <w:sz w:val="20"/>
       <w:szCs w:val="20"/>
       <w:lang w:eastAsia="ar-SA"/>
@@ -4310,7 +4455,7 @@
       <w:szCs w:val="18"/>
     </w:rPr>
   </w:style>
-  <w:style w:type="character" w:customStyle="1" w:styleId="ae">
+  <w:style w:type="character" w:styleId="ae" w:customStyle="1">
     <w:name w:val="Текст выноски Знак"/>
     <w:basedOn w:val="a0"/>
     <w:link w:val="ad"/>
@@ -4318,7 +4463,7 @@
     <w:semiHidden/>
     <w:rsid w:val="00AD30F6"/>
     <w:rPr>
-      <w:rFonts w:ascii="Segoe UI" w:eastAsia="Times New Roman" w:hAnsi="Segoe UI" w:cs="Segoe UI"/>
+      <w:rFonts w:ascii="Segoe UI" w:hAnsi="Segoe UI" w:eastAsia="Times New Roman" w:cs="Segoe UI"/>
       <w:sz w:val="18"/>
       <w:szCs w:val="18"/>
       <w:lang w:eastAsia="ru-RU"/>
@@ -4335,14 +4480,14 @@
       <w:spacing w:after="120" w:line="480" w:lineRule="auto"/>
     </w:pPr>
   </w:style>
-  <w:style w:type="character" w:customStyle="1" w:styleId="20">
+  <w:style w:type="character" w:styleId="20" w:customStyle="1">
     <w:name w:val="Основной текст 2 Знак"/>
     <w:basedOn w:val="a0"/>
     <w:link w:val="2"/>
     <w:uiPriority w:val="99"/>
     <w:rsid w:val="00937342"/>
     <w:rPr>
-      <w:rFonts w:ascii="Times New Roman" w:eastAsia="Times New Roman" w:hAnsi="Times New Roman" w:cs="Times New Roman"/>
+      <w:rFonts w:ascii="Times New Roman" w:hAnsi="Times New Roman" w:eastAsia="Times New Roman" w:cs="Times New Roman"/>
       <w:sz w:val="24"/>
       <w:szCs w:val="24"/>
       <w:lang w:eastAsia="ru-RU"/>
@@ -4358,7 +4503,7 @@
       <w:spacing w:before="100" w:beforeAutospacing="1" w:after="100" w:afterAutospacing="1"/>
     </w:pPr>
   </w:style>
-  <w:style w:type="character" w:customStyle="1" w:styleId="js-phone-number">
+  <w:style w:type="character" w:styleId="js-phone-number" w:customStyle="1">
     <w:name w:val="js-phone-number"/>
     <w:basedOn w:val="a0"/>
     <w:rsid w:val="0059122F"/>
@@ -4374,12 +4519,12 @@
     <w:tblPr>
       <w:tblInd w:w="0" w:type="dxa"/>
       <w:tblBorders>
-        <w:top w:val="single" w:sz="4" w:space="0" w:color="000000" w:themeColor="text1"/>
-        <w:left w:val="single" w:sz="4" w:space="0" w:color="000000" w:themeColor="text1"/>
-        <w:bottom w:val="single" w:sz="4" w:space="0" w:color="000000" w:themeColor="text1"/>
-        <w:right w:val="single" w:sz="4" w:space="0" w:color="000000" w:themeColor="text1"/>
-        <w:insideH w:val="single" w:sz="4" w:space="0" w:color="000000" w:themeColor="text1"/>
-        <w:insideV w:val="single" w:sz="4" w:space="0" w:color="000000" w:themeColor="text1"/>
+        <w:top w:val="single" w:color="000000" w:themeColor="text1" w:sz="4" w:space="0"/>
+        <w:left w:val="single" w:color="000000" w:themeColor="text1" w:sz="4" w:space="0"/>
+        <w:bottom w:val="single" w:color="000000" w:themeColor="text1" w:sz="4" w:space="0"/>
+        <w:right w:val="single" w:color="000000" w:themeColor="text1" w:sz="4" w:space="0"/>
+        <w:insideH w:val="single" w:color="000000" w:themeColor="text1" w:sz="4" w:space="0"/>
+        <w:insideV w:val="single" w:color="000000" w:themeColor="text1" w:sz="4" w:space="0"/>
       </w:tblBorders>
       <w:tblCellMar>
         <w:top w:w="0" w:type="dxa"/>

</xml_diff>